<commit_message>
Sprint Backlog includes acceptance tests,
</commit_message>
<xml_diff>
--- a/Project Documentation Group 3/Group_3_Report.docx
+++ b/Project Documentation Group 3/Group_3_Report.docx
@@ -3017,7 +3017,7 @@
         <w:rPr>
           <w:noProof/>
           <w:color w:val="FF0000"/>
-          <w:lang w:val="en-GB" w:eastAsia="en-US"/>
+          <w:lang w:val="en-US" w:eastAsia="en-US"/>
         </w:rPr>
         <w:lastRenderedPageBreak/>
         <w:drawing>
@@ -3471,7 +3471,25 @@
         <w:rPr>
           <w:lang w:val="en-GB"/>
         </w:rPr>
-        <w:t>Figures 2 and 3 show the first functional version of the website</w:t>
+        <w:t>Figure 2</w:t>
+      </w:r>
+      <w:r>
+        <w:rPr>
+          <w:lang w:val="en-GB"/>
+        </w:rPr>
+        <w:t xml:space="preserve"> show</w:t>
+      </w:r>
+      <w:r>
+        <w:rPr>
+          <w:lang w:val="en-GB"/>
+        </w:rPr>
+        <w:t>s</w:t>
+      </w:r>
+      <w:r>
+        <w:rPr>
+          <w:lang w:val="en-GB"/>
+        </w:rPr>
+        <w:t xml:space="preserve"> the first functional version of the website</w:t>
       </w:r>
       <w:r>
         <w:rPr>
@@ -3510,7 +3528,7 @@
         <w:rPr>
           <w:noProof/>
           <w:color w:val="C00000"/>
-          <w:lang w:val="en-GB" w:eastAsia="en-US"/>
+          <w:lang w:val="en-US" w:eastAsia="en-US"/>
         </w:rPr>
         <w:drawing>
           <wp:inline distT="0" distB="0" distL="0" distR="0" wp14:anchorId="46C00896" wp14:editId="5016306B">
@@ -3571,18 +3589,398 @@
         <w:rPr>
           <w:lang w:val="en-GB"/>
         </w:rPr>
-        <w:t xml:space="preserve">overview </w:t>
-      </w:r>
-      <w:r>
-        <w:rPr>
-          <w:lang w:val="en-GB"/>
-        </w:rPr>
-        <w:t>page</w:t>
-      </w:r>
-    </w:p>
-    <w:p>
-      <w:pPr>
+        <w:t>O</w:t>
+      </w:r>
+      <w:r>
+        <w:rPr>
+          <w:lang w:val="en-GB"/>
+        </w:rPr>
+        <w:t xml:space="preserve">verview </w:t>
+      </w:r>
+      <w:r>
+        <w:rPr>
+          <w:lang w:val="en-GB"/>
+        </w:rPr>
+        <w:t>P</w:t>
+      </w:r>
+      <w:r>
+        <w:rPr>
+          <w:lang w:val="en-GB"/>
+        </w:rPr>
+        <w:t>age</w:t>
+      </w:r>
+    </w:p>
+    <w:p>
+      <w:pPr>
+        <w:rPr>
+          <w:lang w:val="en-GB"/>
+        </w:rPr>
+      </w:pPr>
+    </w:p>
+    <w:p>
+      <w:pPr>
+        <w:ind w:firstLine="173"/>
+        <w:rPr>
+          <w:lang w:val="en-GB"/>
+        </w:rPr>
+      </w:pPr>
+      <w:r>
+        <w:rPr>
+          <w:lang w:val="en-GB"/>
+        </w:rPr>
+        <w:t>Figures</w:t>
+      </w:r>
+      <w:r>
+        <w:rPr>
+          <w:lang w:val="en-GB"/>
+        </w:rPr>
+        <w:t xml:space="preserve"> 3,</w:t>
+      </w:r>
+      <w:r>
+        <w:rPr>
+          <w:lang w:val="en-GB"/>
+        </w:rPr>
+        <w:t xml:space="preserve"> 4 and 5 show the finished and functional website with an appropriate design and layout for data </w:t>
+      </w:r>
+      <w:r>
+        <w:rPr>
+          <w:lang w:val="en-GB"/>
+        </w:rPr>
+        <w:t xml:space="preserve">manipulation. </w:t>
+      </w:r>
+      <w:r>
+        <w:rPr>
+          <w:lang w:val="en-GB"/>
+        </w:rPr>
+        <w:t>Note that the data insertion page is identical to the manipulation page.</w:t>
+      </w:r>
+    </w:p>
+    <w:p>
+      <w:pPr>
+        <w:ind w:firstLine="173"/>
+        <w:rPr>
+          <w:lang w:val="en-GB"/>
+        </w:rPr>
+      </w:pPr>
+    </w:p>
+    <w:p>
+      <w:pPr>
+        <w:ind w:firstLine="173"/>
+        <w:rPr>
+          <w:lang w:val="en-GB"/>
+        </w:rPr>
+      </w:pPr>
+      <w:r>
+        <w:rPr>
+          <w:noProof/>
+          <w:lang w:val="en-US" w:eastAsia="en-US"/>
+        </w:rPr>
+        <w:drawing>
+          <wp:inline distT="0" distB="0" distL="0" distR="0" wp14:anchorId="09F77B96" wp14:editId="49BDA159">
+            <wp:extent cx="3003550" cy="1626870"/>
+            <wp:effectExtent l="0" t="0" r="6350" b="0"/>
+            <wp:docPr id="14" name="Picture 14"/>
+            <wp:cNvGraphicFramePr>
+              <a:graphicFrameLocks xmlns:a="http://schemas.openxmlformats.org/drawingml/2006/main" noChangeAspect="1"/>
+            </wp:cNvGraphicFramePr>
+            <a:graphic xmlns:a="http://schemas.openxmlformats.org/drawingml/2006/main">
+              <a:graphicData uri="http://schemas.openxmlformats.org/drawingml/2006/picture">
+                <pic:pic xmlns:pic="http://schemas.openxmlformats.org/drawingml/2006/picture">
+                  <pic:nvPicPr>
+                    <pic:cNvPr id="1" name=""/>
+                    <pic:cNvPicPr/>
+                  </pic:nvPicPr>
+                  <pic:blipFill>
+                    <a:blip r:embed="rId11"/>
+                    <a:stretch>
+                      <a:fillRect/>
+                    </a:stretch>
+                  </pic:blipFill>
+                  <pic:spPr>
+                    <a:xfrm>
+                      <a:off x="0" y="0"/>
+                      <a:ext cx="3003550" cy="1626870"/>
+                    </a:xfrm>
+                    <a:prstGeom prst="rect">
+                      <a:avLst/>
+                    </a:prstGeom>
+                  </pic:spPr>
+                </pic:pic>
+              </a:graphicData>
+            </a:graphic>
+          </wp:inline>
+        </w:drawing>
+      </w:r>
+    </w:p>
+    <w:p>
+      <w:pPr>
+        <w:ind w:firstLine="173"/>
         <w:jc w:val="center"/>
+        <w:rPr>
+          <w:lang w:val="en-GB"/>
+        </w:rPr>
+      </w:pPr>
+      <w:r>
+        <w:rPr>
+          <w:lang w:val="en-GB"/>
+        </w:rPr>
+        <w:t>Figure 3.</w:t>
+      </w:r>
+      <w:r>
+        <w:rPr>
+          <w:lang w:val="en-GB"/>
+        </w:rPr>
+        <w:t xml:space="preserve"> </w:t>
+      </w:r>
+      <w:r>
+        <w:rPr>
+          <w:lang w:val="en-GB"/>
+        </w:rPr>
+        <w:t>Final</w:t>
+      </w:r>
+      <w:r>
+        <w:rPr>
+          <w:lang w:val="en-GB"/>
+        </w:rPr>
+        <w:t xml:space="preserve"> </w:t>
+      </w:r>
+      <w:r>
+        <w:rPr>
+          <w:lang w:val="en-GB"/>
+        </w:rPr>
+        <w:t>Symptom</w:t>
+      </w:r>
+      <w:r>
+        <w:rPr>
+          <w:lang w:val="en-GB"/>
+        </w:rPr>
+        <w:t xml:space="preserve"> </w:t>
+      </w:r>
+      <w:r>
+        <w:rPr>
+          <w:lang w:val="en-GB"/>
+        </w:rPr>
+        <w:t>Overview</w:t>
+      </w:r>
+      <w:r>
+        <w:rPr>
+          <w:lang w:val="en-GB"/>
+        </w:rPr>
+        <w:t xml:space="preserve"> P</w:t>
+      </w:r>
+      <w:r>
+        <w:rPr>
+          <w:lang w:val="en-GB"/>
+        </w:rPr>
+        <w:t>age</w:t>
+      </w:r>
+    </w:p>
+    <w:p>
+      <w:pPr>
+        <w:rPr>
+          <w:lang w:val="en-GB"/>
+        </w:rPr>
+      </w:pPr>
+      <w:r>
+        <w:rPr>
+          <w:noProof/>
+          <w:lang w:val="en-US" w:eastAsia="en-US"/>
+        </w:rPr>
+        <w:lastRenderedPageBreak/>
+        <w:drawing>
+          <wp:inline distT="0" distB="0" distL="0" distR="0" wp14:anchorId="74DA094A" wp14:editId="2C04ADA1">
+            <wp:extent cx="3003550" cy="1626870"/>
+            <wp:effectExtent l="0" t="0" r="6350" b="0"/>
+            <wp:docPr id="13" name="Picture 13"/>
+            <wp:cNvGraphicFramePr>
+              <a:graphicFrameLocks xmlns:a="http://schemas.openxmlformats.org/drawingml/2006/main" noChangeAspect="1"/>
+            </wp:cNvGraphicFramePr>
+            <a:graphic xmlns:a="http://schemas.openxmlformats.org/drawingml/2006/main">
+              <a:graphicData uri="http://schemas.openxmlformats.org/drawingml/2006/picture">
+                <pic:pic xmlns:pic="http://schemas.openxmlformats.org/drawingml/2006/picture">
+                  <pic:nvPicPr>
+                    <pic:cNvPr id="1" name=""/>
+                    <pic:cNvPicPr/>
+                  </pic:nvPicPr>
+                  <pic:blipFill>
+                    <a:blip r:embed="rId12"/>
+                    <a:stretch>
+                      <a:fillRect/>
+                    </a:stretch>
+                  </pic:blipFill>
+                  <pic:spPr>
+                    <a:xfrm>
+                      <a:off x="0" y="0"/>
+                      <a:ext cx="3003550" cy="1626870"/>
+                    </a:xfrm>
+                    <a:prstGeom prst="rect">
+                      <a:avLst/>
+                    </a:prstGeom>
+                  </pic:spPr>
+                </pic:pic>
+              </a:graphicData>
+            </a:graphic>
+          </wp:inline>
+        </w:drawing>
+      </w:r>
+    </w:p>
+    <w:p>
+      <w:pPr>
+        <w:jc w:val="center"/>
+        <w:rPr>
+          <w:lang w:val="en-GB"/>
+        </w:rPr>
+      </w:pPr>
+      <w:r>
+        <w:rPr>
+          <w:lang w:val="en-GB"/>
+        </w:rPr>
+        <w:t xml:space="preserve">Figure 4. </w:t>
+      </w:r>
+      <w:r>
+        <w:rPr>
+          <w:lang w:val="en-GB"/>
+        </w:rPr>
+        <w:t xml:space="preserve">Final </w:t>
+      </w:r>
+      <w:r>
+        <w:rPr>
+          <w:lang w:val="en-GB"/>
+        </w:rPr>
+        <w:t>Problem</w:t>
+      </w:r>
+      <w:r>
+        <w:rPr>
+          <w:lang w:val="en-GB"/>
+        </w:rPr>
+        <w:t xml:space="preserve"> Overview Page</w:t>
+      </w:r>
+    </w:p>
+    <w:p>
+      <w:pPr>
+        <w:jc w:val="center"/>
+        <w:rPr>
+          <w:lang w:val="en-GB"/>
+        </w:rPr>
+      </w:pPr>
+    </w:p>
+    <w:p>
+      <w:pPr>
+        <w:jc w:val="center"/>
+        <w:rPr>
+          <w:lang w:val="en-GB"/>
+        </w:rPr>
+      </w:pPr>
+      <w:r>
+        <w:rPr>
+          <w:noProof/>
+          <w:lang w:val="en-US" w:eastAsia="en-US"/>
+        </w:rPr>
+        <w:drawing>
+          <wp:inline distT="0" distB="0" distL="0" distR="0" wp14:anchorId="2FA367B3" wp14:editId="71CAF658">
+            <wp:extent cx="3003550" cy="1626870"/>
+            <wp:effectExtent l="0" t="0" r="6350" b="0"/>
+            <wp:docPr id="1" name="Picture 1"/>
+            <wp:cNvGraphicFramePr>
+              <a:graphicFrameLocks xmlns:a="http://schemas.openxmlformats.org/drawingml/2006/main" noChangeAspect="1"/>
+            </wp:cNvGraphicFramePr>
+            <a:graphic xmlns:a="http://schemas.openxmlformats.org/drawingml/2006/main">
+              <a:graphicData uri="http://schemas.openxmlformats.org/drawingml/2006/picture">
+                <pic:pic xmlns:pic="http://schemas.openxmlformats.org/drawingml/2006/picture">
+                  <pic:nvPicPr>
+                    <pic:cNvPr id="1" name=""/>
+                    <pic:cNvPicPr/>
+                  </pic:nvPicPr>
+                  <pic:blipFill>
+                    <a:blip r:embed="rId13"/>
+                    <a:stretch>
+                      <a:fillRect/>
+                    </a:stretch>
+                  </pic:blipFill>
+                  <pic:spPr>
+                    <a:xfrm>
+                      <a:off x="0" y="0"/>
+                      <a:ext cx="3003550" cy="1626870"/>
+                    </a:xfrm>
+                    <a:prstGeom prst="rect">
+                      <a:avLst/>
+                    </a:prstGeom>
+                  </pic:spPr>
+                </pic:pic>
+              </a:graphicData>
+            </a:graphic>
+          </wp:inline>
+        </w:drawing>
+      </w:r>
+      <w:r>
+        <w:rPr>
+          <w:lang w:val="en-GB"/>
+        </w:rPr>
+        <w:t xml:space="preserve">Figure 5. </w:t>
+      </w:r>
+      <w:r>
+        <w:rPr>
+          <w:lang w:val="en-GB"/>
+        </w:rPr>
+        <w:t xml:space="preserve">Final Content </w:t>
+      </w:r>
+      <w:r>
+        <w:rPr>
+          <w:lang w:val="en-GB"/>
+        </w:rPr>
+        <w:t>Manipulation</w:t>
+      </w:r>
+      <w:r>
+        <w:rPr>
+          <w:lang w:val="en-GB"/>
+        </w:rPr>
+        <w:t xml:space="preserve"> Web</w:t>
+      </w:r>
+      <w:r>
+        <w:rPr>
+          <w:lang w:val="en-GB"/>
+        </w:rPr>
+        <w:t xml:space="preserve"> Page</w:t>
+      </w:r>
+    </w:p>
+    <w:p>
+      <w:pPr>
+        <w:rPr>
+          <w:lang w:val="en-GB"/>
+        </w:rPr>
+      </w:pPr>
+    </w:p>
+    <w:p>
+      <w:pPr>
+        <w:ind w:firstLine="173"/>
+        <w:rPr>
+          <w:lang w:val="en-GB"/>
+        </w:rPr>
+      </w:pPr>
+      <w:r>
+        <w:rPr>
+          <w:lang w:val="en-GB"/>
+        </w:rPr>
+        <w:t xml:space="preserve">Stephanie and Ron paired up throughout the first week to work on the first version of the application. The application design was only finalized throughout the third week of the project as the first two weeks were spent on the XML parser and the SQLite database. </w:t>
+      </w:r>
+      <w:r>
+        <w:rPr>
+          <w:lang w:val="en-GB"/>
+        </w:rPr>
+        <w:t>Figure 6 shows the final application title page with the initial naviga</w:t>
+      </w:r>
+      <w:bookmarkStart w:id="0" w:name="_GoBack"/>
+      <w:bookmarkEnd w:id="0"/>
+      <w:r>
+        <w:rPr>
+          <w:lang w:val="en-GB"/>
+        </w:rPr>
+        <w:t>tion options and the update button. This page also links to two web based videos for the use of the FTA card test and the LFD test.</w:t>
+      </w:r>
+    </w:p>
+    <w:p>
+      <w:pPr>
+        <w:ind w:firstLine="173"/>
         <w:rPr>
           <w:lang w:val="en-GB"/>
         </w:rPr>
@@ -3599,13 +3997,13 @@
         <w:rPr>
           <w:noProof/>
           <w:color w:val="C00000"/>
-          <w:lang w:val="en-GB" w:eastAsia="en-US"/>
+          <w:lang w:val="en-US" w:eastAsia="en-US"/>
         </w:rPr>
         <w:drawing>
-          <wp:inline distT="0" distB="0" distL="0" distR="0" wp14:anchorId="3797691D" wp14:editId="2B6FD75A">
+          <wp:inline distT="0" distB="0" distL="0" distR="0" wp14:anchorId="4F506E88" wp14:editId="585A0FE5">
             <wp:extent cx="3003550" cy="1839595"/>
-            <wp:effectExtent l="0" t="0" r="6350" b="8255"/>
-            <wp:docPr id="1" name="Picture 1" descr="C:\Users\ronsc_000\Desktop\10706586_10152416871793177_564570093_n.jpg"/>
+            <wp:effectExtent l="95250" t="95250" r="101600" b="103505"/>
+            <wp:docPr id="10" name="Picture 10" descr="C:\Users\ronsc_000\Desktop\10706586_10152416871793177_564570093_n.jpg"/>
             <wp:cNvGraphicFramePr>
               <a:graphicFrameLocks xmlns:a="http://schemas.openxmlformats.org/drawingml/2006/main" noChangeAspect="1"/>
             </wp:cNvGraphicFramePr>
@@ -3639,9 +4037,15 @@
                     <a:prstGeom prst="rect">
                       <a:avLst/>
                     </a:prstGeom>
-                    <a:noFill/>
-                    <a:ln>
-                      <a:noFill/>
+                    <a:solidFill>
+                      <a:srgbClr val="FF0000">
+                        <a:alpha val="71000"/>
+                      </a:srgbClr>
+                    </a:solidFill>
+                    <a:ln w="88900">
+                      <a:solidFill>
+                        <a:schemeClr val="accent1"/>
+                      </a:solidFill>
                     </a:ln>
                   </pic:spPr>
                 </pic:pic>
@@ -3654,34 +4058,40 @@
         <w:rPr>
           <w:lang w:val="en-GB"/>
         </w:rPr>
-        <w:t>Figure 3.</w:t>
-      </w:r>
-      <w:r>
-        <w:rPr>
-          <w:lang w:val="en-GB"/>
-        </w:rPr>
-        <w:t xml:space="preserve"> Initial Content Manipulation page</w:t>
-      </w:r>
-    </w:p>
-    <w:p>
-      <w:pPr>
-        <w:rPr>
-          <w:lang w:val="en-GB"/>
-        </w:rPr>
-      </w:pPr>
-    </w:p>
-    <w:p>
-      <w:pPr>
-        <w:ind w:firstLine="173"/>
-        <w:rPr>
-          <w:lang w:val="en-GB"/>
-        </w:rPr>
-      </w:pPr>
-      <w:r>
-        <w:rPr>
-          <w:lang w:val="en-GB"/>
-        </w:rPr>
-        <w:t>Figures 4 and 5 show the finished and functional website with an appropriate design and layout for data manipulation:</w:t>
+        <w:t>Figure 6. Application Title Page</w:t>
+      </w:r>
+    </w:p>
+    <w:p>
+      <w:pPr>
+        <w:rPr>
+          <w:lang w:val="en-GB"/>
+        </w:rPr>
+      </w:pPr>
+    </w:p>
+    <w:p>
+      <w:pPr>
+        <w:rPr>
+          <w:lang w:val="en-GB"/>
+        </w:rPr>
+      </w:pPr>
+      <w:r>
+        <w:rPr>
+          <w:lang w:val="en-GB"/>
+        </w:rPr>
+        <w:tab/>
+        <w:t>Figure 7 shows an example of a navigation page as it would be found when navigating from the title page to a subsection and symptom. These pages are created dynamically after an update is completed</w:t>
+      </w:r>
+      <w:r>
+        <w:rPr>
+          <w:lang w:val="en-GB"/>
+        </w:rPr>
+        <w:t>. Therefore the number and content of the links</w:t>
+      </w:r>
+      <w:r>
+        <w:rPr>
+          <w:lang w:val="en-GB"/>
+        </w:rPr>
+        <w:t xml:space="preserve"> may change.</w:t>
       </w:r>
     </w:p>
     <w:p>
@@ -3702,91 +4112,14 @@
         <w:rPr>
           <w:noProof/>
           <w:color w:val="C00000"/>
-          <w:lang w:val="en-GB" w:eastAsia="en-US"/>
+          <w:lang w:val="en-US" w:eastAsia="en-US"/>
         </w:rPr>
         <w:lastRenderedPageBreak/>
         <w:drawing>
-          <wp:inline distT="0" distB="0" distL="0" distR="0" wp14:anchorId="7E4C4F1C" wp14:editId="5083E7FF">
-            <wp:extent cx="3003550" cy="1839674"/>
-            <wp:effectExtent l="0" t="0" r="6350" b="8255"/>
-            <wp:docPr id="4" name="Picture 4" descr="C:\Users\ronsc_000\Desktop\10716022_10152416871788177_2018745932_n.jpg"/>
-            <wp:cNvGraphicFramePr>
-              <a:graphicFrameLocks xmlns:a="http://schemas.openxmlformats.org/drawingml/2006/main" noChangeAspect="1"/>
-            </wp:cNvGraphicFramePr>
-            <a:graphic xmlns:a="http://schemas.openxmlformats.org/drawingml/2006/main">
-              <a:graphicData uri="http://schemas.openxmlformats.org/drawingml/2006/picture">
-                <pic:pic xmlns:pic="http://schemas.openxmlformats.org/drawingml/2006/picture">
-                  <pic:nvPicPr>
-                    <pic:cNvPr id="0" name="Picture 3" descr="C:\Users\ronsc_000\Desktop\10716022_10152416871788177_2018745932_n.jpg"/>
-                    <pic:cNvPicPr>
-                      <a:picLocks noChangeAspect="1" noChangeArrowheads="1"/>
-                    </pic:cNvPicPr>
-                  </pic:nvPicPr>
-                  <pic:blipFill>
-                    <a:blip r:embed="rId11" cstate="print">
-                      <a:extLst>
-                        <a:ext uri="{28A0092B-C50C-407E-A947-70E740481C1C}">
-                          <a14:useLocalDpi xmlns:a14="http://schemas.microsoft.com/office/drawing/2010/main" val="0"/>
-                        </a:ext>
-                      </a:extLst>
-                    </a:blip>
-                    <a:srcRect/>
-                    <a:stretch>
-                      <a:fillRect/>
-                    </a:stretch>
-                  </pic:blipFill>
-                  <pic:spPr bwMode="auto">
-                    <a:xfrm>
-                      <a:off x="0" y="0"/>
-                      <a:ext cx="3003550" cy="1839674"/>
-                    </a:xfrm>
-                    <a:prstGeom prst="rect">
-                      <a:avLst/>
-                    </a:prstGeom>
-                    <a:noFill/>
-                    <a:ln>
-                      <a:noFill/>
-                    </a:ln>
-                  </pic:spPr>
-                </pic:pic>
-              </a:graphicData>
-            </a:graphic>
-          </wp:inline>
-        </w:drawing>
-      </w:r>
-      <w:r>
-        <w:rPr>
-          <w:lang w:val="en-GB"/>
-        </w:rPr>
-        <w:t>Figure 4. Content page with final design</w:t>
-      </w:r>
-    </w:p>
-    <w:p>
-      <w:pPr>
-        <w:jc w:val="center"/>
-        <w:rPr>
-          <w:lang w:val="en-GB"/>
-        </w:rPr>
-      </w:pPr>
-    </w:p>
-    <w:p>
-      <w:pPr>
-        <w:jc w:val="center"/>
-        <w:rPr>
-          <w:lang w:val="en-GB"/>
-        </w:rPr>
-      </w:pPr>
-      <w:r>
-        <w:rPr>
-          <w:noProof/>
-          <w:color w:val="C00000"/>
-          <w:lang w:val="en-GB" w:eastAsia="en-US"/>
-        </w:rPr>
-        <w:drawing>
-          <wp:inline distT="0" distB="0" distL="0" distR="0" wp14:anchorId="70A59616" wp14:editId="6F41C740">
+          <wp:inline distT="0" distB="0" distL="0" distR="0" wp14:anchorId="120B6BD5" wp14:editId="4AE7DB83">
             <wp:extent cx="3003550" cy="1839595"/>
-            <wp:effectExtent l="0" t="0" r="6350" b="8255"/>
-            <wp:docPr id="5" name="Picture 5" descr="C:\Users\ronsc_000\Desktop\10706586_10152416871793177_564570093_n.jpg"/>
+            <wp:effectExtent l="95250" t="95250" r="101600" b="103505"/>
+            <wp:docPr id="9" name="Picture 9" descr="C:\Users\ronsc_000\Desktop\10706586_10152416871793177_564570093_n.jpg"/>
             <wp:cNvGraphicFramePr>
               <a:graphicFrameLocks xmlns:a="http://schemas.openxmlformats.org/drawingml/2006/main" noChangeAspect="1"/>
             </wp:cNvGraphicFramePr>
@@ -3820,9 +4153,15 @@
                     <a:prstGeom prst="rect">
                       <a:avLst/>
                     </a:prstGeom>
-                    <a:noFill/>
-                    <a:ln>
-                      <a:noFill/>
+                    <a:solidFill>
+                      <a:srgbClr val="FF0000">
+                        <a:alpha val="71000"/>
+                      </a:srgbClr>
+                    </a:solidFill>
+                    <a:ln w="88900">
+                      <a:solidFill>
+                        <a:schemeClr val="accent1"/>
+                      </a:solidFill>
                     </a:ln>
                   </pic:spPr>
                 </pic:pic>
@@ -3835,45 +4174,134 @@
         <w:rPr>
           <w:lang w:val="en-GB"/>
         </w:rPr>
-        <w:t xml:space="preserve">Figure 5. </w:t>
-      </w:r>
-      <w:r>
-        <w:rPr>
-          <w:lang w:val="en-GB"/>
-        </w:rPr>
-        <w:t>Final Content Manipulation Page</w:t>
-      </w:r>
-    </w:p>
-    <w:p>
-      <w:pPr>
-        <w:rPr>
-          <w:lang w:val="en-GB"/>
-        </w:rPr>
-      </w:pPr>
-    </w:p>
-    <w:p>
-      <w:pPr>
-        <w:ind w:firstLine="173"/>
-        <w:rPr>
-          <w:lang w:val="en-GB"/>
-        </w:rPr>
-      </w:pPr>
-      <w:r>
-        <w:rPr>
-          <w:lang w:val="en-GB"/>
-        </w:rPr>
-        <w:t xml:space="preserve">Stephanie and Ron paired up throughout the first week to work on the first version of the application. The application design was only finalized throughout the third week of the project as the first two weeks were spent on the XML parser and the SQLite database. </w:t>
-      </w:r>
-      <w:r>
-        <w:rPr>
-          <w:lang w:val="en-GB"/>
-        </w:rPr>
-        <w:t>Figure 6 shows the final application title page with the initial navigation options and the update button. This page also links to two web based videos for the use of the FTA card test and the LFD test.</w:t>
-      </w:r>
-    </w:p>
-    <w:p>
-      <w:pPr>
-        <w:ind w:firstLine="173"/>
+        <w:t>Figure 7. Sample A</w:t>
+      </w:r>
+      <w:r>
+        <w:rPr>
+          <w:lang w:val="en-GB"/>
+        </w:rPr>
+        <w:t xml:space="preserve">pplication </w:t>
+      </w:r>
+      <w:r>
+        <w:rPr>
+          <w:lang w:val="en-GB"/>
+        </w:rPr>
+        <w:t>S</w:t>
+      </w:r>
+      <w:r>
+        <w:rPr>
+          <w:lang w:val="en-GB"/>
+        </w:rPr>
+        <w:t xml:space="preserve">ymptom </w:t>
+      </w:r>
+      <w:r>
+        <w:rPr>
+          <w:lang w:val="en-GB"/>
+        </w:rPr>
+        <w:t>Navigation P</w:t>
+      </w:r>
+      <w:r>
+        <w:rPr>
+          <w:lang w:val="en-GB"/>
+        </w:rPr>
+        <w:t>age</w:t>
+      </w:r>
+    </w:p>
+    <w:p>
+      <w:pPr>
+        <w:rPr>
+          <w:lang w:val="en-GB"/>
+        </w:rPr>
+      </w:pPr>
+    </w:p>
+    <w:p>
+      <w:pPr>
+        <w:rPr>
+          <w:lang w:val="en-GB"/>
+        </w:rPr>
+      </w:pPr>
+      <w:r>
+        <w:rPr>
+          <w:lang w:val="en-GB"/>
+        </w:rPr>
+        <w:tab/>
+        <w:t xml:space="preserve">Figure 8 shows an example of a </w:t>
+      </w:r>
+      <w:r>
+        <w:rPr>
+          <w:lang w:val="en-GB"/>
+        </w:rPr>
+        <w:t>Problem content</w:t>
+      </w:r>
+      <w:r>
+        <w:rPr>
+          <w:lang w:val="en-GB"/>
+        </w:rPr>
+        <w:t xml:space="preserve"> page. The content page holds a description of the dise</w:t>
+      </w:r>
+      <w:r>
+        <w:rPr>
+          <w:lang w:val="en-GB"/>
+        </w:rPr>
+        <w:t>ase or pest, other symptoms, if a</w:t>
+      </w:r>
+      <w:r>
+        <w:rPr>
+          <w:lang w:val="en-GB"/>
+        </w:rPr>
+        <w:t>pplicable</w:t>
+      </w:r>
+      <w:r>
+        <w:rPr>
+          <w:lang w:val="en-GB"/>
+        </w:rPr>
+        <w:t>,</w:t>
+      </w:r>
+      <w:r>
+        <w:rPr>
+          <w:lang w:val="en-GB"/>
+        </w:rPr>
+        <w:t xml:space="preserve"> and suggestions for the user in order to </w:t>
+      </w:r>
+      <w:r>
+        <w:rPr>
+          <w:lang w:val="en-GB"/>
+        </w:rPr>
+        <w:t xml:space="preserve">cope with or </w:t>
+      </w:r>
+      <w:r>
+        <w:rPr>
+          <w:lang w:val="en-GB"/>
+        </w:rPr>
+        <w:t xml:space="preserve">get rid of the </w:t>
+      </w:r>
+      <w:r>
+        <w:rPr>
+          <w:lang w:val="en-GB"/>
+        </w:rPr>
+        <w:t>problem</w:t>
+      </w:r>
+      <w:r>
+        <w:rPr>
+          <w:lang w:val="en-GB"/>
+        </w:rPr>
+        <w:t xml:space="preserve">. This page also shows a series of pictures for the </w:t>
+      </w:r>
+      <w:r>
+        <w:rPr>
+          <w:lang w:val="en-GB"/>
+        </w:rPr>
+        <w:t>problem</w:t>
+      </w:r>
+      <w:r>
+        <w:rPr>
+          <w:lang w:val="en-GB"/>
+        </w:rPr>
+        <w:t xml:space="preserve"> to serve as a visual aid and facilitate diagnosis. </w:t>
+      </w:r>
+    </w:p>
+    <w:p>
+      <w:pPr>
         <w:rPr>
           <w:lang w:val="en-GB"/>
         </w:rPr>
@@ -3890,302 +4318,12 @@
         <w:rPr>
           <w:noProof/>
           <w:color w:val="C00000"/>
-          <w:lang w:val="en-GB" w:eastAsia="en-US"/>
+          <w:lang w:val="en-US" w:eastAsia="en-US"/>
         </w:rPr>
         <w:drawing>
-          <wp:inline distT="0" distB="0" distL="0" distR="0" wp14:anchorId="2BAA2360" wp14:editId="5FBB88C6">
+          <wp:inline distT="0" distB="0" distL="0" distR="0" wp14:anchorId="5A1EE2CB" wp14:editId="712245D8">
             <wp:extent cx="3003550" cy="1839595"/>
-            <wp:effectExtent l="0" t="0" r="6350" b="8255"/>
-            <wp:docPr id="6" name="Picture 6" descr="C:\Users\ronsc_000\Desktop\10706586_10152416871793177_564570093_n.jpg"/>
-            <wp:cNvGraphicFramePr>
-              <a:graphicFrameLocks xmlns:a="http://schemas.openxmlformats.org/drawingml/2006/main" noChangeAspect="1"/>
-            </wp:cNvGraphicFramePr>
-            <a:graphic xmlns:a="http://schemas.openxmlformats.org/drawingml/2006/main">
-              <a:graphicData uri="http://schemas.openxmlformats.org/drawingml/2006/picture">
-                <pic:pic xmlns:pic="http://schemas.openxmlformats.org/drawingml/2006/picture">
-                  <pic:nvPicPr>
-                    <pic:cNvPr id="0" name="Picture 2" descr="C:\Users\ronsc_000\Desktop\10706586_10152416871793177_564570093_n.jpg"/>
-                    <pic:cNvPicPr>
-                      <a:picLocks noChangeAspect="1" noChangeArrowheads="1"/>
-                    </pic:cNvPicPr>
-                  </pic:nvPicPr>
-                  <pic:blipFill>
-                    <a:blip r:embed="rId10" cstate="print">
-                      <a:extLst>
-                        <a:ext uri="{28A0092B-C50C-407E-A947-70E740481C1C}">
-                          <a14:useLocalDpi xmlns:a14="http://schemas.microsoft.com/office/drawing/2010/main" val="0"/>
-                        </a:ext>
-                      </a:extLst>
-                    </a:blip>
-                    <a:srcRect/>
-                    <a:stretch>
-                      <a:fillRect/>
-                    </a:stretch>
-                  </pic:blipFill>
-                  <pic:spPr bwMode="auto">
-                    <a:xfrm>
-                      <a:off x="0" y="0"/>
-                      <a:ext cx="3003550" cy="1839595"/>
-                    </a:xfrm>
-                    <a:prstGeom prst="rect">
-                      <a:avLst/>
-                    </a:prstGeom>
-                    <a:noFill/>
-                    <a:ln>
-                      <a:noFill/>
-                    </a:ln>
-                  </pic:spPr>
-                </pic:pic>
-              </a:graphicData>
-            </a:graphic>
-          </wp:inline>
-        </w:drawing>
-      </w:r>
-      <w:r>
-        <w:rPr>
-          <w:lang w:val="en-GB"/>
-        </w:rPr>
-        <w:t>Figure 6. Application Title Page</w:t>
-      </w:r>
-    </w:p>
-    <w:p>
-      <w:pPr>
-        <w:rPr>
-          <w:lang w:val="en-GB"/>
-        </w:rPr>
-      </w:pPr>
-    </w:p>
-    <w:p>
-      <w:pPr>
-        <w:rPr>
-          <w:lang w:val="en-GB"/>
-        </w:rPr>
-      </w:pPr>
-      <w:r>
-        <w:rPr>
-          <w:lang w:val="en-GB"/>
-        </w:rPr>
-        <w:tab/>
-        <w:t>Figure 7 shows an example of a navigation page as it would be found when navigating from the title page to a subsection and symptom. These pages are created dynamically after an update is completed</w:t>
-      </w:r>
-      <w:r>
-        <w:rPr>
-          <w:lang w:val="en-GB"/>
-        </w:rPr>
-        <w:t>. Therefore the number and content of the links</w:t>
-      </w:r>
-      <w:r>
-        <w:rPr>
-          <w:lang w:val="en-GB"/>
-        </w:rPr>
-        <w:t xml:space="preserve"> may change.</w:t>
-      </w:r>
-    </w:p>
-    <w:p>
-      <w:pPr>
-        <w:rPr>
-          <w:lang w:val="en-GB"/>
-        </w:rPr>
-      </w:pPr>
-    </w:p>
-    <w:p>
-      <w:pPr>
-        <w:jc w:val="center"/>
-        <w:rPr>
-          <w:lang w:val="en-GB"/>
-        </w:rPr>
-      </w:pPr>
-      <w:r>
-        <w:rPr>
-          <w:noProof/>
-          <w:color w:val="C00000"/>
-          <w:lang w:val="en-GB" w:eastAsia="en-US"/>
-        </w:rPr>
-        <w:drawing>
-          <wp:inline distT="0" distB="0" distL="0" distR="0" wp14:anchorId="5EAD13FD" wp14:editId="5B172C18">
-            <wp:extent cx="3003550" cy="1839595"/>
-            <wp:effectExtent l="0" t="0" r="6350" b="8255"/>
-            <wp:docPr id="7" name="Picture 7" descr="C:\Users\ronsc_000\Desktop\10706586_10152416871793177_564570093_n.jpg"/>
-            <wp:cNvGraphicFramePr>
-              <a:graphicFrameLocks xmlns:a="http://schemas.openxmlformats.org/drawingml/2006/main" noChangeAspect="1"/>
-            </wp:cNvGraphicFramePr>
-            <a:graphic xmlns:a="http://schemas.openxmlformats.org/drawingml/2006/main">
-              <a:graphicData uri="http://schemas.openxmlformats.org/drawingml/2006/picture">
-                <pic:pic xmlns:pic="http://schemas.openxmlformats.org/drawingml/2006/picture">
-                  <pic:nvPicPr>
-                    <pic:cNvPr id="0" name="Picture 2" descr="C:\Users\ronsc_000\Desktop\10706586_10152416871793177_564570093_n.jpg"/>
-                    <pic:cNvPicPr>
-                      <a:picLocks noChangeAspect="1" noChangeArrowheads="1"/>
-                    </pic:cNvPicPr>
-                  </pic:nvPicPr>
-                  <pic:blipFill>
-                    <a:blip r:embed="rId10" cstate="print">
-                      <a:extLst>
-                        <a:ext uri="{28A0092B-C50C-407E-A947-70E740481C1C}">
-                          <a14:useLocalDpi xmlns:a14="http://schemas.microsoft.com/office/drawing/2010/main" val="0"/>
-                        </a:ext>
-                      </a:extLst>
-                    </a:blip>
-                    <a:srcRect/>
-                    <a:stretch>
-                      <a:fillRect/>
-                    </a:stretch>
-                  </pic:blipFill>
-                  <pic:spPr bwMode="auto">
-                    <a:xfrm>
-                      <a:off x="0" y="0"/>
-                      <a:ext cx="3003550" cy="1839595"/>
-                    </a:xfrm>
-                    <a:prstGeom prst="rect">
-                      <a:avLst/>
-                    </a:prstGeom>
-                    <a:noFill/>
-                    <a:ln>
-                      <a:noFill/>
-                    </a:ln>
-                  </pic:spPr>
-                </pic:pic>
-              </a:graphicData>
-            </a:graphic>
-          </wp:inline>
-        </w:drawing>
-      </w:r>
-      <w:r>
-        <w:rPr>
-          <w:lang w:val="en-GB"/>
-        </w:rPr>
-        <w:t xml:space="preserve">Figure 7. Sample application </w:t>
-      </w:r>
-      <w:r>
-        <w:rPr>
-          <w:lang w:val="en-GB"/>
-        </w:rPr>
-        <w:t xml:space="preserve">symptom </w:t>
-      </w:r>
-      <w:r>
-        <w:rPr>
-          <w:lang w:val="en-GB"/>
-        </w:rPr>
-        <w:t>navigation page</w:t>
-      </w:r>
-    </w:p>
-    <w:p>
-      <w:pPr>
-        <w:rPr>
-          <w:lang w:val="en-GB"/>
-        </w:rPr>
-      </w:pPr>
-    </w:p>
-    <w:p>
-      <w:pPr>
-        <w:rPr>
-          <w:lang w:val="en-GB"/>
-        </w:rPr>
-      </w:pPr>
-      <w:r>
-        <w:rPr>
-          <w:lang w:val="en-GB"/>
-        </w:rPr>
-        <w:tab/>
-        <w:t xml:space="preserve">Figure 8 shows an example of a </w:t>
-      </w:r>
-      <w:r>
-        <w:rPr>
-          <w:lang w:val="en-GB"/>
-        </w:rPr>
-        <w:t>Problem content</w:t>
-      </w:r>
-      <w:r>
-        <w:rPr>
-          <w:lang w:val="en-GB"/>
-        </w:rPr>
-        <w:t xml:space="preserve"> page. The content page holds a description of the dise</w:t>
-      </w:r>
-      <w:r>
-        <w:rPr>
-          <w:lang w:val="en-GB"/>
-        </w:rPr>
-        <w:t>ase or pest, other symptoms, if a</w:t>
-      </w:r>
-      <w:r>
-        <w:rPr>
-          <w:lang w:val="en-GB"/>
-        </w:rPr>
-        <w:t>pplicable</w:t>
-      </w:r>
-      <w:r>
-        <w:rPr>
-          <w:lang w:val="en-GB"/>
-        </w:rPr>
-        <w:t>,</w:t>
-      </w:r>
-      <w:r>
-        <w:rPr>
-          <w:lang w:val="en-GB"/>
-        </w:rPr>
-        <w:t xml:space="preserve"> and suggestions for the user in order to </w:t>
-      </w:r>
-      <w:r>
-        <w:rPr>
-          <w:lang w:val="en-GB"/>
-        </w:rPr>
-        <w:t xml:space="preserve">cope with or </w:t>
-      </w:r>
-      <w:r>
-        <w:rPr>
-          <w:lang w:val="en-GB"/>
-        </w:rPr>
-        <w:t xml:space="preserve">get rid of the </w:t>
-      </w:r>
-      <w:r>
-        <w:rPr>
-          <w:lang w:val="en-GB"/>
-        </w:rPr>
-        <w:t>problem</w:t>
-      </w:r>
-      <w:r>
-        <w:rPr>
-          <w:lang w:val="en-GB"/>
-        </w:rPr>
-        <w:t xml:space="preserve">. This page also shows a series of pictures for the </w:t>
-      </w:r>
-      <w:r>
-        <w:rPr>
-          <w:lang w:val="en-GB"/>
-        </w:rPr>
-        <w:t>problem</w:t>
-      </w:r>
-      <w:r>
-        <w:rPr>
-          <w:lang w:val="en-GB"/>
-        </w:rPr>
-        <w:t xml:space="preserve"> to serve as a visual aid and facilitate diagnosis. </w:t>
-      </w:r>
-    </w:p>
-    <w:p>
-      <w:pPr>
-        <w:rPr>
-          <w:lang w:val="en-GB"/>
-        </w:rPr>
-      </w:pPr>
-    </w:p>
-    <w:p>
-      <w:pPr>
-        <w:jc w:val="center"/>
-        <w:rPr>
-          <w:lang w:val="en-GB"/>
-        </w:rPr>
-      </w:pPr>
-      <w:r>
-        <w:rPr>
-          <w:noProof/>
-          <w:color w:val="C00000"/>
-          <w:lang w:val="en-GB" w:eastAsia="en-US"/>
-        </w:rPr>
-        <w:drawing>
-          <wp:inline distT="0" distB="0" distL="0" distR="0" wp14:anchorId="5A1EE2CB" wp14:editId="65EBE97E">
-            <wp:extent cx="3003550" cy="1839595"/>
-            <wp:effectExtent l="0" t="0" r="6350" b="8255"/>
+            <wp:effectExtent l="95250" t="95250" r="101600" b="103505"/>
             <wp:docPr id="8" name="Picture 8" descr="C:\Users\ronsc_000\Desktop\10706586_10152416871793177_564570093_n.jpg"/>
             <wp:cNvGraphicFramePr>
               <a:graphicFrameLocks xmlns:a="http://schemas.openxmlformats.org/drawingml/2006/main" noChangeAspect="1"/>
@@ -4220,9 +4358,15 @@
                     <a:prstGeom prst="rect">
                       <a:avLst/>
                     </a:prstGeom>
-                    <a:noFill/>
-                    <a:ln>
-                      <a:noFill/>
+                    <a:solidFill>
+                      <a:srgbClr val="FF0000">
+                        <a:alpha val="71000"/>
+                      </a:srgbClr>
+                    </a:solidFill>
+                    <a:ln w="88900">
+                      <a:solidFill>
+                        <a:schemeClr val="accent1"/>
+                      </a:solidFill>
                     </a:ln>
                   </pic:spPr>
                 </pic:pic>
@@ -4349,20 +4493,20 @@
         <w:rPr>
           <w:lang w:val="en-GB"/>
         </w:rPr>
-        <w:t xml:space="preserve">A solution for this problem would be to sort the data to be downloaded by timestamp and keep track of the latest downloaded timestamp. The user application would then obtain that last downloaded timestamp and could resume where the download terminated. </w:t>
-      </w:r>
-      <w:r>
-        <w:rPr>
-          <w:lang w:val="en-GB"/>
-        </w:rPr>
-        <w:t xml:space="preserve">Due to time </w:t>
+        <w:t xml:space="preserve">A solution for this problem would be to sort the data to be downloaded by timestamp and keep track of the latest downloaded timestamp. The user application would then obtain that last downloaded timestamp and could </w:t>
       </w:r>
       <w:r>
         <w:rPr>
           <w:lang w:val="en-GB"/>
         </w:rPr>
         <w:lastRenderedPageBreak/>
-        <w:t>constraints we did not include this functionality in the first version of the application, it could however be done easily in future sprint iterations.</w:t>
+        <w:t xml:space="preserve">resume where the download terminated. </w:t>
+      </w:r>
+      <w:r>
+        <w:rPr>
+          <w:lang w:val="en-GB"/>
+        </w:rPr>
+        <w:t>Due to time constraints we did not include this functionality in the first version of the application, it could however be done easily in future sprint iterations.</w:t>
       </w:r>
     </w:p>
     <w:p>
@@ -5553,14 +5697,8 @@
         <w:rPr>
           <w:lang w:val="en-GB"/>
         </w:rPr>
-        <w:t xml:space="preserve">The qualitative feedback received was fundamentally positive, and the users agreed that the navigation could </w:t>
-      </w:r>
-      <w:r>
-        <w:rPr>
-          <w:lang w:val="en-GB"/>
-        </w:rPr>
         <w:lastRenderedPageBreak/>
-        <w:t>probably not be more intuitive than the current version.</w:t>
+        <w:t>The qualitative feedback received was fundamentally positive, and the users agreed that the navigation could probably not be more intuitive than the current version.</w:t>
       </w:r>
       <w:r>
         <w:rPr>
@@ -6431,8 +6569,6 @@
         </w:rPr>
         <w:t xml:space="preserve">within the product </w:t>
       </w:r>
-      <w:bookmarkStart w:id="0" w:name="_GoBack"/>
-      <w:bookmarkEnd w:id="0"/>
       <w:r>
         <w:rPr>
           <w:sz w:val="20"/>

</xml_diff>

<commit_message>
Report finalized - please look at it - to be bound in the morning
</commit_message>
<xml_diff>
--- a/Project Documentation Group 3/Group_3_Report.docx
+++ b/Project Documentation Group 3/Group_3_Report.docx
@@ -113,47 +113,7 @@
                 <w:sz w:val="22"/>
                 <w:lang w:val="en-GB"/>
               </w:rPr>
-              <w:t xml:space="preserve">Stephanie Lee, Thomas </w:t>
-            </w:r>
-            <w:proofErr w:type="spellStart"/>
-            <w:r>
-              <w:rPr>
-                <w:rFonts w:ascii="Times New Roman Bold" w:hAnsi="Times New Roman Bold"/>
-                <w:b/>
-                <w:sz w:val="22"/>
-                <w:lang w:val="en-GB"/>
-              </w:rPr>
-              <w:t>Butterwith</w:t>
-            </w:r>
-            <w:proofErr w:type="spellEnd"/>
-            <w:r>
-              <w:rPr>
-                <w:rFonts w:ascii="Times New Roman Bold" w:hAnsi="Times New Roman Bold"/>
-                <w:b/>
-                <w:sz w:val="22"/>
-                <w:lang w:val="en-GB"/>
-              </w:rPr>
-              <w:t xml:space="preserve">, Kurtis </w:t>
-            </w:r>
-            <w:proofErr w:type="spellStart"/>
-            <w:r>
-              <w:rPr>
-                <w:rFonts w:ascii="Times New Roman Bold" w:hAnsi="Times New Roman Bold"/>
-                <w:b/>
-                <w:sz w:val="22"/>
-                <w:lang w:val="en-GB"/>
-              </w:rPr>
-              <w:t>Mulgrew</w:t>
-            </w:r>
-            <w:proofErr w:type="spellEnd"/>
-            <w:r>
-              <w:rPr>
-                <w:rFonts w:ascii="Times New Roman Bold" w:hAnsi="Times New Roman Bold"/>
-                <w:b/>
-                <w:sz w:val="22"/>
-                <w:lang w:val="en-GB"/>
-              </w:rPr>
-              <w:t>, Ron Schoenberg</w:t>
+              <w:t>Stephanie Lee, Thomas Butterwith, Kurtis Mulgrew, Ron Schoenberg</w:t>
             </w:r>
           </w:p>
           <w:p>
@@ -211,27 +171,7 @@
                 <w:sz w:val="22"/>
                 <w:lang w:val="en-GB"/>
               </w:rPr>
-              <w:t>BSc (</w:t>
-            </w:r>
-            <w:proofErr w:type="spellStart"/>
-            <w:r>
-              <w:rPr>
-                <w:rFonts w:ascii="Times New Roman Bold" w:hAnsi="Times New Roman Bold"/>
-                <w:b/>
-                <w:sz w:val="22"/>
-                <w:lang w:val="en-GB"/>
-              </w:rPr>
-              <w:t>Hons</w:t>
-            </w:r>
-            <w:proofErr w:type="spellEnd"/>
-            <w:r>
-              <w:rPr>
-                <w:rFonts w:ascii="Times New Roman Bold" w:hAnsi="Times New Roman Bold"/>
-                <w:b/>
-                <w:sz w:val="22"/>
-                <w:lang w:val="en-GB"/>
-              </w:rPr>
-              <w:t>) Applied Computing</w:t>
+              <w:t>BSc (Hons) Applied Computing</w:t>
             </w:r>
           </w:p>
           <w:p>
@@ -282,7 +222,6 @@
                 <w:lang w:val="en-GB"/>
               </w:rPr>
             </w:pPr>
-            <w:proofErr w:type="spellStart"/>
             <w:r>
               <w:rPr>
                 <w:rFonts w:ascii="Times New Roman Bold" w:hAnsi="Times New Roman Bold"/>
@@ -290,17 +229,7 @@
                 <w:sz w:val="22"/>
                 <w:lang w:val="en-GB"/>
               </w:rPr>
-              <w:t>Prof.</w:t>
-            </w:r>
-            <w:proofErr w:type="spellEnd"/>
-            <w:r>
-              <w:rPr>
-                <w:rFonts w:ascii="Times New Roman Bold" w:hAnsi="Times New Roman Bold"/>
-                <w:b/>
-                <w:sz w:val="22"/>
-                <w:lang w:val="en-GB"/>
-              </w:rPr>
-              <w:t xml:space="preserve"> </w:t>
+              <w:t xml:space="preserve">Prof. </w:t>
             </w:r>
             <w:r>
               <w:rPr>
@@ -309,17 +238,7 @@
                 <w:sz w:val="22"/>
                 <w:lang w:val="en-GB"/>
               </w:rPr>
-              <w:t xml:space="preserve">John </w:t>
-            </w:r>
-            <w:proofErr w:type="spellStart"/>
-            <w:r>
-              <w:rPr>
-                <w:rFonts w:ascii="Times New Roman Bold" w:hAnsi="Times New Roman Bold"/>
-                <w:b/>
-                <w:sz w:val="22"/>
-                <w:lang w:val="en-GB"/>
-              </w:rPr>
-              <w:t>Arnot</w:t>
+              <w:t>John Arnot</w:t>
             </w:r>
             <w:r>
               <w:rPr>
@@ -330,7 +249,6 @@
               </w:rPr>
               <w:t>t</w:t>
             </w:r>
-            <w:proofErr w:type="spellEnd"/>
           </w:p>
           <w:p>
             <w:pPr>
@@ -1415,21 +1333,7 @@
         <w:rPr>
           <w:lang w:val="en-GB" w:eastAsia="en-US"/>
         </w:rPr>
-        <w:t xml:space="preserve">The problem specification was concluded upon on the basis of </w:t>
-      </w:r>
-      <w:proofErr w:type="spellStart"/>
-      <w:r>
-        <w:rPr>
-          <w:lang w:val="en-GB" w:eastAsia="en-US"/>
-        </w:rPr>
-        <w:t>Prof.</w:t>
-      </w:r>
-      <w:proofErr w:type="spellEnd"/>
-      <w:r>
-        <w:rPr>
-          <w:lang w:val="en-GB" w:eastAsia="en-US"/>
-        </w:rPr>
-        <w:t xml:space="preserve"> </w:t>
+        <w:t xml:space="preserve">The problem specification was concluded upon on the basis of Prof. </w:t>
       </w:r>
       <w:r>
         <w:rPr>
@@ -2943,21 +2847,7 @@
         <w:rPr>
           <w:lang w:val="en-GB"/>
         </w:rPr>
-        <w:t xml:space="preserve">. This detail page features all the data given from </w:t>
-      </w:r>
-      <w:proofErr w:type="spellStart"/>
-      <w:r>
-        <w:rPr>
-          <w:lang w:val="en-GB"/>
-        </w:rPr>
-        <w:t>Prof.</w:t>
-      </w:r>
-      <w:proofErr w:type="spellEnd"/>
-      <w:r>
-        <w:rPr>
-          <w:lang w:val="en-GB"/>
-        </w:rPr>
-        <w:t xml:space="preserve"> Lesley </w:t>
+        <w:t xml:space="preserve">. This detail page features all the data given from Prof. Lesley </w:t>
       </w:r>
       <w:r>
         <w:rPr>
@@ -3730,43 +3620,7 @@
         <w:rPr>
           <w:lang w:val="en-GB"/>
         </w:rPr>
-        <w:t xml:space="preserve"> </w:t>
-      </w:r>
-      <w:r>
-        <w:rPr>
-          <w:lang w:val="en-GB"/>
-        </w:rPr>
-        <w:t>Final</w:t>
-      </w:r>
-      <w:r>
-        <w:rPr>
-          <w:lang w:val="en-GB"/>
-        </w:rPr>
-        <w:t xml:space="preserve"> </w:t>
-      </w:r>
-      <w:r>
-        <w:rPr>
-          <w:lang w:val="en-GB"/>
-        </w:rPr>
-        <w:t>Symptom</w:t>
-      </w:r>
-      <w:r>
-        <w:rPr>
-          <w:lang w:val="en-GB"/>
-        </w:rPr>
-        <w:t xml:space="preserve"> </w:t>
-      </w:r>
-      <w:r>
-        <w:rPr>
-          <w:lang w:val="en-GB"/>
-        </w:rPr>
-        <w:t>Overview</w:t>
-      </w:r>
-      <w:r>
-        <w:rPr>
-          <w:lang w:val="en-GB"/>
-        </w:rPr>
-        <w:t xml:space="preserve"> P</w:t>
+        <w:t xml:space="preserve"> Final Symptom Overview P</w:t>
       </w:r>
       <w:r>
         <w:rPr>
@@ -3952,6 +3806,20 @@
     </w:p>
     <w:p>
       <w:pPr>
+        <w:jc w:val="left"/>
+        <w:rPr>
+          <w:lang w:val="en-GB"/>
+        </w:rPr>
+      </w:pPr>
+      <w:r>
+        <w:rPr>
+          <w:lang w:val="en-GB"/>
+        </w:rPr>
+        <w:br w:type="page"/>
+      </w:r>
+    </w:p>
+    <w:p>
+      <w:pPr>
         <w:ind w:firstLine="173"/>
         <w:rPr>
           <w:lang w:val="en-GB"/>
@@ -3961,21 +3829,14 @@
         <w:rPr>
           <w:lang w:val="en-GB"/>
         </w:rPr>
+        <w:lastRenderedPageBreak/>
         <w:t xml:space="preserve">Stephanie and Ron paired up throughout the first week to work on the first version of the application. The application design was only finalized throughout the third week of the project as the first two weeks were spent on the XML parser and the SQLite database. </w:t>
       </w:r>
       <w:r>
         <w:rPr>
           <w:lang w:val="en-GB"/>
         </w:rPr>
-        <w:t>Figure 6 shows the final application title page with the initial naviga</w:t>
-      </w:r>
-      <w:bookmarkStart w:id="0" w:name="_GoBack"/>
-      <w:bookmarkEnd w:id="0"/>
-      <w:r>
-        <w:rPr>
-          <w:lang w:val="en-GB"/>
-        </w:rPr>
-        <w:t>tion options and the update button. This page also links to two web based videos for the use of the FTA card test and the LFD test.</w:t>
+        <w:t>Figure 6 shows the final application title page with the initial navigation options and the update button. This page also links to two web based videos for the use of the FTA card test and the LFD test.</w:t>
       </w:r>
     </w:p>
     <w:p>
@@ -4000,10 +3861,10 @@
           <w:lang w:val="en-US" w:eastAsia="en-US"/>
         </w:rPr>
         <w:drawing>
-          <wp:inline distT="0" distB="0" distL="0" distR="0" wp14:anchorId="4F506E88" wp14:editId="585A0FE5">
-            <wp:extent cx="3003550" cy="1839595"/>
-            <wp:effectExtent l="95250" t="95250" r="101600" b="103505"/>
-            <wp:docPr id="10" name="Picture 10" descr="C:\Users\ronsc_000\Desktop\10706586_10152416871793177_564570093_n.jpg"/>
+          <wp:inline distT="0" distB="0" distL="0" distR="0" wp14:anchorId="6EBDD3BE" wp14:editId="79C8B4B1">
+            <wp:extent cx="3003550" cy="5005917"/>
+            <wp:effectExtent l="0" t="0" r="6350" b="4445"/>
+            <wp:docPr id="4" name="Picture 4" descr="C:\Users\ronsc_000\Desktop\1079658_10204994677085321_764687274_n.jpg"/>
             <wp:cNvGraphicFramePr>
               <a:graphicFrameLocks xmlns:a="http://schemas.openxmlformats.org/drawingml/2006/main" noChangeAspect="1"/>
             </wp:cNvGraphicFramePr>
@@ -4011,13 +3872,13 @@
               <a:graphicData uri="http://schemas.openxmlformats.org/drawingml/2006/picture">
                 <pic:pic xmlns:pic="http://schemas.openxmlformats.org/drawingml/2006/picture">
                   <pic:nvPicPr>
-                    <pic:cNvPr id="0" name="Picture 2" descr="C:\Users\ronsc_000\Desktop\10706586_10152416871793177_564570093_n.jpg"/>
+                    <pic:cNvPr id="0" name="Picture 1" descr="C:\Users\ronsc_000\Desktop\1079658_10204994677085321_764687274_n.jpg"/>
                     <pic:cNvPicPr>
                       <a:picLocks noChangeAspect="1" noChangeArrowheads="1"/>
                     </pic:cNvPicPr>
                   </pic:nvPicPr>
                   <pic:blipFill>
-                    <a:blip r:embed="rId10" cstate="print">
+                    <a:blip r:embed="rId14">
                       <a:extLst>
                         <a:ext uri="{28A0092B-C50C-407E-A947-70E740481C1C}">
                           <a14:useLocalDpi xmlns:a14="http://schemas.microsoft.com/office/drawing/2010/main" val="0"/>
@@ -4032,20 +3893,14 @@
                   <pic:spPr bwMode="auto">
                     <a:xfrm>
                       <a:off x="0" y="0"/>
-                      <a:ext cx="3003550" cy="1839595"/>
+                      <a:ext cx="3003550" cy="5005917"/>
                     </a:xfrm>
                     <a:prstGeom prst="rect">
                       <a:avLst/>
                     </a:prstGeom>
-                    <a:solidFill>
-                      <a:srgbClr val="FF0000">
-                        <a:alpha val="71000"/>
-                      </a:srgbClr>
-                    </a:solidFill>
-                    <a:ln w="88900">
-                      <a:solidFill>
-                        <a:schemeClr val="accent1"/>
-                      </a:solidFill>
+                    <a:noFill/>
+                    <a:ln>
+                      <a:noFill/>
                     </a:ln>
                   </pic:spPr>
                 </pic:pic>
@@ -4070,15 +3925,120 @@
     </w:p>
     <w:p>
       <w:pPr>
-        <w:rPr>
-          <w:lang w:val="en-GB"/>
-        </w:rPr>
-      </w:pPr>
-      <w:r>
-        <w:rPr>
-          <w:lang w:val="en-GB"/>
-        </w:rPr>
-        <w:tab/>
+        <w:jc w:val="left"/>
+        <w:rPr>
+          <w:lang w:val="en-GB"/>
+        </w:rPr>
+      </w:pPr>
+    </w:p>
+    <w:p>
+      <w:pPr>
+        <w:jc w:val="left"/>
+        <w:rPr>
+          <w:lang w:val="en-GB"/>
+        </w:rPr>
+      </w:pPr>
+    </w:p>
+    <w:p>
+      <w:pPr>
+        <w:jc w:val="left"/>
+        <w:rPr>
+          <w:lang w:val="en-GB"/>
+        </w:rPr>
+      </w:pPr>
+    </w:p>
+    <w:p>
+      <w:pPr>
+        <w:jc w:val="left"/>
+        <w:rPr>
+          <w:lang w:val="en-GB"/>
+        </w:rPr>
+      </w:pPr>
+    </w:p>
+    <w:p>
+      <w:pPr>
+        <w:jc w:val="left"/>
+        <w:rPr>
+          <w:lang w:val="en-GB"/>
+        </w:rPr>
+      </w:pPr>
+    </w:p>
+    <w:p>
+      <w:pPr>
+        <w:jc w:val="left"/>
+        <w:rPr>
+          <w:lang w:val="en-GB"/>
+        </w:rPr>
+      </w:pPr>
+    </w:p>
+    <w:p>
+      <w:pPr>
+        <w:jc w:val="left"/>
+        <w:rPr>
+          <w:lang w:val="en-GB"/>
+        </w:rPr>
+      </w:pPr>
+    </w:p>
+    <w:p>
+      <w:pPr>
+        <w:jc w:val="left"/>
+        <w:rPr>
+          <w:lang w:val="en-GB"/>
+        </w:rPr>
+      </w:pPr>
+    </w:p>
+    <w:p>
+      <w:pPr>
+        <w:jc w:val="left"/>
+        <w:rPr>
+          <w:lang w:val="en-GB"/>
+        </w:rPr>
+      </w:pPr>
+    </w:p>
+    <w:p>
+      <w:pPr>
+        <w:jc w:val="left"/>
+        <w:rPr>
+          <w:lang w:val="en-GB"/>
+        </w:rPr>
+      </w:pPr>
+    </w:p>
+    <w:p>
+      <w:pPr>
+        <w:jc w:val="left"/>
+        <w:rPr>
+          <w:lang w:val="en-GB"/>
+        </w:rPr>
+      </w:pPr>
+    </w:p>
+    <w:p>
+      <w:pPr>
+        <w:jc w:val="left"/>
+        <w:rPr>
+          <w:lang w:val="en-GB"/>
+        </w:rPr>
+      </w:pPr>
+    </w:p>
+    <w:p>
+      <w:pPr>
+        <w:jc w:val="left"/>
+        <w:rPr>
+          <w:lang w:val="en-GB"/>
+        </w:rPr>
+      </w:pPr>
+    </w:p>
+    <w:p>
+      <w:pPr>
+        <w:jc w:val="left"/>
+        <w:rPr>
+          <w:lang w:val="en-GB"/>
+        </w:rPr>
+      </w:pPr>
+      <w:r>
+        <w:rPr>
+          <w:lang w:val="en-GB"/>
+        </w:rPr>
+        <w:lastRenderedPageBreak/>
         <w:t>Figure 7 shows an example of a navigation page as it would be found when navigating from the title page to a subsection and symptom. These pages are created dynamically after an update is completed</w:t>
       </w:r>
       <w:r>
@@ -4103,7 +4063,6 @@
     </w:p>
     <w:p>
       <w:pPr>
-        <w:jc w:val="center"/>
         <w:rPr>
           <w:lang w:val="en-GB"/>
         </w:rPr>
@@ -4111,15 +4070,13 @@
       <w:r>
         <w:rPr>
           <w:noProof/>
-          <w:color w:val="C00000"/>
           <w:lang w:val="en-US" w:eastAsia="en-US"/>
         </w:rPr>
-        <w:lastRenderedPageBreak/>
         <w:drawing>
-          <wp:inline distT="0" distB="0" distL="0" distR="0" wp14:anchorId="120B6BD5" wp14:editId="4AE7DB83">
-            <wp:extent cx="3003550" cy="1839595"/>
-            <wp:effectExtent l="95250" t="95250" r="101600" b="103505"/>
-            <wp:docPr id="9" name="Picture 9" descr="C:\Users\ronsc_000\Desktop\10706586_10152416871793177_564570093_n.jpg"/>
+          <wp:inline distT="0" distB="0" distL="0" distR="0" wp14:anchorId="2F796E2E" wp14:editId="72A4CE79">
+            <wp:extent cx="3003550" cy="5005917"/>
+            <wp:effectExtent l="0" t="0" r="6350" b="4445"/>
+            <wp:docPr id="5" name="Picture 5" descr="C:\Users\ronsc_000\Desktop\10715687_10204994670765163_430843918_n.jpg"/>
             <wp:cNvGraphicFramePr>
               <a:graphicFrameLocks xmlns:a="http://schemas.openxmlformats.org/drawingml/2006/main" noChangeAspect="1"/>
             </wp:cNvGraphicFramePr>
@@ -4127,13 +4084,13 @@
               <a:graphicData uri="http://schemas.openxmlformats.org/drawingml/2006/picture">
                 <pic:pic xmlns:pic="http://schemas.openxmlformats.org/drawingml/2006/picture">
                   <pic:nvPicPr>
-                    <pic:cNvPr id="0" name="Picture 2" descr="C:\Users\ronsc_000\Desktop\10706586_10152416871793177_564570093_n.jpg"/>
+                    <pic:cNvPr id="0" name="Picture 2" descr="C:\Users\ronsc_000\Desktop\10715687_10204994670765163_430843918_n.jpg"/>
                     <pic:cNvPicPr>
                       <a:picLocks noChangeAspect="1" noChangeArrowheads="1"/>
                     </pic:cNvPicPr>
                   </pic:nvPicPr>
                   <pic:blipFill>
-                    <a:blip r:embed="rId10" cstate="print">
+                    <a:blip r:embed="rId15">
                       <a:extLst>
                         <a:ext uri="{28A0092B-C50C-407E-A947-70E740481C1C}">
                           <a14:useLocalDpi xmlns:a14="http://schemas.microsoft.com/office/drawing/2010/main" val="0"/>
@@ -4148,20 +4105,14 @@
                   <pic:spPr bwMode="auto">
                     <a:xfrm>
                       <a:off x="0" y="0"/>
-                      <a:ext cx="3003550" cy="1839595"/>
+                      <a:ext cx="3003550" cy="5005917"/>
                     </a:xfrm>
                     <a:prstGeom prst="rect">
                       <a:avLst/>
                     </a:prstGeom>
-                    <a:solidFill>
-                      <a:srgbClr val="FF0000">
-                        <a:alpha val="71000"/>
-                      </a:srgbClr>
-                    </a:solidFill>
-                    <a:ln w="88900">
-                      <a:solidFill>
-                        <a:schemeClr val="accent1"/>
-                      </a:solidFill>
+                    <a:noFill/>
+                    <a:ln>
+                      <a:noFill/>
                     </a:ln>
                   </pic:spPr>
                 </pic:pic>
@@ -4170,6 +4121,14 @@
           </wp:inline>
         </w:drawing>
       </w:r>
+    </w:p>
+    <w:p>
+      <w:pPr>
+        <w:jc w:val="center"/>
+        <w:rPr>
+          <w:lang w:val="en-GB"/>
+        </w:rPr>
+      </w:pPr>
       <w:r>
         <w:rPr>
           <w:lang w:val="en-GB"/>
@@ -4225,6 +4184,35 @@
           <w:lang w:val="en-GB"/>
         </w:rPr>
         <w:tab/>
+      </w:r>
+    </w:p>
+    <w:p>
+      <w:pPr>
+        <w:jc w:val="left"/>
+        <w:rPr>
+          <w:lang w:val="en-GB"/>
+        </w:rPr>
+      </w:pPr>
+      <w:r>
+        <w:rPr>
+          <w:lang w:val="en-GB"/>
+        </w:rPr>
+        <w:br w:type="page"/>
+      </w:r>
+    </w:p>
+    <w:p>
+      <w:pPr>
+        <w:rPr>
+          <w:lang w:val="en-GB"/>
+        </w:rPr>
+      </w:pPr>
+      <w:bookmarkStart w:id="0" w:name="_GoBack"/>
+      <w:bookmarkEnd w:id="0"/>
+      <w:r>
+        <w:rPr>
+          <w:lang w:val="en-GB"/>
+        </w:rPr>
+        <w:lastRenderedPageBreak/>
         <w:t xml:space="preserve">Figure 8 shows an example of a </w:t>
       </w:r>
       <w:r>
@@ -4309,7 +4297,6 @@
     </w:p>
     <w:p>
       <w:pPr>
-        <w:jc w:val="center"/>
         <w:rPr>
           <w:lang w:val="en-GB"/>
         </w:rPr>
@@ -4317,14 +4304,13 @@
       <w:r>
         <w:rPr>
           <w:noProof/>
-          <w:color w:val="C00000"/>
           <w:lang w:val="en-US" w:eastAsia="en-US"/>
         </w:rPr>
         <w:drawing>
-          <wp:inline distT="0" distB="0" distL="0" distR="0" wp14:anchorId="5A1EE2CB" wp14:editId="712245D8">
-            <wp:extent cx="3003550" cy="1839595"/>
-            <wp:effectExtent l="95250" t="95250" r="101600" b="103505"/>
-            <wp:docPr id="8" name="Picture 8" descr="C:\Users\ronsc_000\Desktop\10706586_10152416871793177_564570093_n.jpg"/>
+          <wp:inline distT="0" distB="0" distL="0" distR="0" wp14:anchorId="1D88B3D4" wp14:editId="43A6A276">
+            <wp:extent cx="3003550" cy="5005917"/>
+            <wp:effectExtent l="0" t="0" r="6350" b="4445"/>
+            <wp:docPr id="6" name="Picture 6" descr="C:\Users\ronsc_000\Desktop\10721071_10204994663964993_940256969_n.jpg"/>
             <wp:cNvGraphicFramePr>
               <a:graphicFrameLocks xmlns:a="http://schemas.openxmlformats.org/drawingml/2006/main" noChangeAspect="1"/>
             </wp:cNvGraphicFramePr>
@@ -4332,13 +4318,13 @@
               <a:graphicData uri="http://schemas.openxmlformats.org/drawingml/2006/picture">
                 <pic:pic xmlns:pic="http://schemas.openxmlformats.org/drawingml/2006/picture">
                   <pic:nvPicPr>
-                    <pic:cNvPr id="0" name="Picture 2" descr="C:\Users\ronsc_000\Desktop\10706586_10152416871793177_564570093_n.jpg"/>
+                    <pic:cNvPr id="0" name="Picture 3" descr="C:\Users\ronsc_000\Desktop\10721071_10204994663964993_940256969_n.jpg"/>
                     <pic:cNvPicPr>
                       <a:picLocks noChangeAspect="1" noChangeArrowheads="1"/>
                     </pic:cNvPicPr>
                   </pic:nvPicPr>
                   <pic:blipFill>
-                    <a:blip r:embed="rId10" cstate="print">
+                    <a:blip r:embed="rId16">
                       <a:extLst>
                         <a:ext uri="{28A0092B-C50C-407E-A947-70E740481C1C}">
                           <a14:useLocalDpi xmlns:a14="http://schemas.microsoft.com/office/drawing/2010/main" val="0"/>
@@ -4353,20 +4339,14 @@
                   <pic:spPr bwMode="auto">
                     <a:xfrm>
                       <a:off x="0" y="0"/>
-                      <a:ext cx="3003550" cy="1839595"/>
+                      <a:ext cx="3003550" cy="5005917"/>
                     </a:xfrm>
                     <a:prstGeom prst="rect">
                       <a:avLst/>
                     </a:prstGeom>
-                    <a:solidFill>
-                      <a:srgbClr val="FF0000">
-                        <a:alpha val="71000"/>
-                      </a:srgbClr>
-                    </a:solidFill>
-                    <a:ln w="88900">
-                      <a:solidFill>
-                        <a:schemeClr val="accent1"/>
-                      </a:solidFill>
+                    <a:noFill/>
+                    <a:ln>
+                      <a:noFill/>
                     </a:ln>
                   </pic:spPr>
                 </pic:pic>
@@ -4375,6 +4355,14 @@
           </wp:inline>
         </w:drawing>
       </w:r>
+    </w:p>
+    <w:p>
+      <w:pPr>
+        <w:jc w:val="center"/>
+        <w:rPr>
+          <w:lang w:val="en-GB"/>
+        </w:rPr>
+      </w:pPr>
       <w:r>
         <w:rPr>
           <w:lang w:val="en-GB"/>
@@ -4481,7 +4469,14 @@
         <w:rPr>
           <w:lang w:val="en-GB"/>
         </w:rPr>
-        <w:t xml:space="preserve">The only greater bug found is, that if the update is not completed, the timestamp is not going to be updated partially, as the data is not added in a sorted manner. This means that, if the user has a connection difficulty or the update terminates for any other reason, the downloaded data is ignored when the user tries to update the application in the future. </w:t>
+        <w:t xml:space="preserve">The only greater bug found is, that if the update is not completed, the timestamp is not going to be updated partially, as the data is not added in a sorted manner. This means that, if the user has a connection difficulty or the update terminates for any other reason, the downloaded data </w:t>
+      </w:r>
+      <w:r>
+        <w:rPr>
+          <w:lang w:val="en-GB"/>
+        </w:rPr>
+        <w:lastRenderedPageBreak/>
+        <w:t xml:space="preserve">is ignored when the user tries to update the application in the future. </w:t>
       </w:r>
       <w:r>
         <w:rPr>
@@ -4493,14 +4488,7 @@
         <w:rPr>
           <w:lang w:val="en-GB"/>
         </w:rPr>
-        <w:t xml:space="preserve">A solution for this problem would be to sort the data to be downloaded by timestamp and keep track of the latest downloaded timestamp. The user application would then obtain that last downloaded timestamp and could </w:t>
-      </w:r>
-      <w:r>
-        <w:rPr>
-          <w:lang w:val="en-GB"/>
-        </w:rPr>
-        <w:lastRenderedPageBreak/>
-        <w:t xml:space="preserve">resume where the download terminated. </w:t>
+        <w:t xml:space="preserve">A solution for this problem would be to sort the data to be downloaded by timestamp and keep track of the latest downloaded timestamp. The user application would then obtain that last downloaded timestamp and could resume where the download terminated. </w:t>
       </w:r>
       <w:r>
         <w:rPr>
@@ -5658,7 +5646,14 @@
         <w:rPr>
           <w:lang w:val="en-GB"/>
         </w:rPr>
-        <w:t xml:space="preserve"> completed much faster and the number of false navigations and diagnosis more than halved. In order to minimize experimental error, we switched the two disease to be found. This means that users 1 and 3 had to search for </w:t>
+        <w:t xml:space="preserve"> completed much faster and the number of false navigations and diagnosis more than halved. In order to minimize </w:t>
+      </w:r>
+      <w:r>
+        <w:rPr>
+          <w:lang w:val="en-GB"/>
+        </w:rPr>
+        <w:lastRenderedPageBreak/>
+        <w:t xml:space="preserve">experimental error, we switched the two disease to be found. This means that users 1 and 3 had to search for </w:t>
       </w:r>
       <w:r>
         <w:rPr>
@@ -5697,7 +5692,6 @@
         <w:rPr>
           <w:lang w:val="en-GB"/>
         </w:rPr>
-        <w:lastRenderedPageBreak/>
         <w:t>The qualitative feedback received was fundamentally positive, and the users agreed that the navigation could probably not be more intuitive than the current version.</w:t>
       </w:r>
       <w:r>
@@ -5862,7 +5856,15 @@
           <w:sz w:val="20"/>
           <w:szCs w:val="19"/>
         </w:rPr>
-        <w:t>Usability testing with the user group was performed exclusively on the application, as the target audience for the website is a computing professional.</w:t>
+        <w:t xml:space="preserve">Usability testing with the user group was performed exclusively on the application, as the target audience for the </w:t>
+      </w:r>
+      <w:r>
+        <w:rPr>
+          <w:sz w:val="20"/>
+          <w:szCs w:val="19"/>
+        </w:rPr>
+        <w:lastRenderedPageBreak/>
+        <w:t>website is a computing professional.</w:t>
       </w:r>
       <w:r>
         <w:rPr>
@@ -5883,7 +5885,6 @@
         <w:rPr>
           <w:lang w:val="en-GB"/>
         </w:rPr>
-        <w:lastRenderedPageBreak/>
         <w:t>The Application</w:t>
       </w:r>
     </w:p>
@@ -6204,7 +6205,15 @@
           <w:sz w:val="20"/>
           <w:szCs w:val="19"/>
         </w:rPr>
-        <w:t>, even several, are tolerable given the easy use and the help provided upon correct diagnosis. No system will be able to provide a correct diagnosis on the first try with the same accessibility, making our application useful for a user and helpful in the field in comparison.</w:t>
+        <w:t xml:space="preserve">, even several, are tolerable given the easy use and the help provided upon correct diagnosis. No system will be able to provide a correct diagnosis on the </w:t>
+      </w:r>
+      <w:r>
+        <w:rPr>
+          <w:sz w:val="20"/>
+          <w:szCs w:val="19"/>
+        </w:rPr>
+        <w:lastRenderedPageBreak/>
+        <w:t>first try with the same accessibility, making our application useful for a user and helpful in the field in comparison.</w:t>
       </w:r>
     </w:p>
     <w:p>
@@ -6251,15 +6260,7 @@
           <w:sz w:val="20"/>
           <w:szCs w:val="19"/>
         </w:rPr>
-        <w:t xml:space="preserve"> that the application could probably be very useful to the farmers in developing countries who </w:t>
-      </w:r>
-      <w:r>
-        <w:rPr>
-          <w:sz w:val="20"/>
-          <w:szCs w:val="19"/>
-        </w:rPr>
-        <w:lastRenderedPageBreak/>
-        <w:t xml:space="preserve">lack access to professional help and technology or even just textbook resources. </w:t>
+        <w:t xml:space="preserve"> that the application could probably be very useful to the farmers in developing countries who lack access to professional help and technology or even just textbook resources. </w:t>
       </w:r>
     </w:p>
     <w:p>
@@ -6482,21 +6483,14 @@
         <w:rPr>
           <w:lang w:val="en-GB"/>
         </w:rPr>
-        <w:t xml:space="preserve">Some effort was made throughout the first two weeks of the project, to establish contact to Chavez, the fifth group member. Professor John </w:t>
-      </w:r>
-      <w:proofErr w:type="spellStart"/>
-      <w:r>
-        <w:rPr>
-          <w:lang w:val="en-GB"/>
-        </w:rPr>
-        <w:t>Arnot</w:t>
-      </w:r>
-      <w:proofErr w:type="spellEnd"/>
-      <w:r>
-        <w:rPr>
-          <w:lang w:val="en-GB"/>
-        </w:rPr>
-        <w:t xml:space="preserve"> however discouraged further search and insisted we concentrate on the project rather than what could possibly be an allocation mistake. </w:t>
+        <w:t xml:space="preserve">Some effort was made throughout the first two weeks of the project, to establish contact to Chavez, the fifth group member. Professor John Arnot however discouraged further </w:t>
+      </w:r>
+      <w:r>
+        <w:rPr>
+          <w:lang w:val="en-GB"/>
+        </w:rPr>
+        <w:lastRenderedPageBreak/>
+        <w:t xml:space="preserve">search and insisted we concentrate on the project rather than what could possibly be an allocation mistake. </w:t>
       </w:r>
     </w:p>
     <w:p>
@@ -6526,7 +6520,6 @@
         <w:rPr>
           <w:lang w:val="en-GB"/>
         </w:rPr>
-        <w:lastRenderedPageBreak/>
         <w:t>Efficiency Analysis</w:t>
       </w:r>
     </w:p>
@@ -6867,7 +6860,7 @@
           <w:sz w:val="20"/>
           <w:szCs w:val="19"/>
         </w:rPr>
-        <w:t xml:space="preserve"> opposed to single individuals or a single leader. All tasks were successfully distributed among the members and through the use of daily scrum meetings [Appendix 4: Meetings Minutes] and a comprehensive sprint backlog [Appendix 6], it was always clear what members were working on and what the next step in the project was. The greatest lesson learned for all members of the group was, that with a thorough group management, based on group member </w:t>
+        <w:t xml:space="preserve"> opposed to single individuals or a single leader. All tasks were successfully distributed among the members and through the use of daily scrum meetings [Appendix 4: Meetings Minutes] and a comprehensive sprint backlog [Appendix 6], it was always clear what members were working on and </w:t>
       </w:r>
       <w:r>
         <w:rPr>
@@ -6875,7 +6868,7 @@
           <w:szCs w:val="19"/>
         </w:rPr>
         <w:lastRenderedPageBreak/>
-        <w:t xml:space="preserve">abilities, a project as large as this one can be broken into manageable pieces. </w:t>
+        <w:t xml:space="preserve">what the next step in the project was. The greatest lesson learned for all members of the group was, that with a thorough group management, based on group member abilities, a project as large as this one can be broken into manageable pieces. </w:t>
       </w:r>
     </w:p>
     <w:p>
@@ -6972,21 +6965,7 @@
         <w:rPr>
           <w:lang w:val="en-GB"/>
         </w:rPr>
-        <w:t xml:space="preserve">, and </w:t>
-      </w:r>
-      <w:proofErr w:type="spellStart"/>
-      <w:r>
-        <w:rPr>
-          <w:lang w:val="en-GB"/>
-        </w:rPr>
-        <w:t>Prof.</w:t>
-      </w:r>
-      <w:proofErr w:type="spellEnd"/>
-      <w:r>
-        <w:rPr>
-          <w:lang w:val="en-GB"/>
-        </w:rPr>
-        <w:t xml:space="preserve"> Lesley Torrance </w:t>
+        <w:t xml:space="preserve">, and Prof. Lesley Torrance </w:t>
       </w:r>
       <w:r>
         <w:rPr>
@@ -7150,23 +7129,7 @@
           <w:color w:val="000000"/>
           <w:lang w:val="en-GB"/>
         </w:rPr>
-        <w:t xml:space="preserve">. </w:t>
-      </w:r>
-      <w:proofErr w:type="spellStart"/>
-      <w:r>
-        <w:rPr>
-          <w:color w:val="000000"/>
-          <w:lang w:val="en-GB"/>
-        </w:rPr>
-        <w:t>Vers</w:t>
-      </w:r>
-      <w:proofErr w:type="spellEnd"/>
-      <w:r>
-        <w:rPr>
-          <w:color w:val="000000"/>
-          <w:lang w:val="en-GB"/>
-        </w:rPr>
-        <w:t>. 1.1. International Plant Nutrition Institute, 9 July 2012. Web. 22 Sept. 2014.</w:t>
+        <w:t>. Vers. 1.1. International Plant Nutrition Institute, 9 July 2012. Web. 22 Sept. 2014.</w:t>
       </w:r>
     </w:p>
     <w:p>
@@ -7250,39 +7213,7 @@
           <w:color w:val="000000"/>
           <w:lang w:val="en-GB"/>
         </w:rPr>
-        <w:t xml:space="preserve">. </w:t>
-      </w:r>
-      <w:proofErr w:type="spellStart"/>
-      <w:r>
-        <w:rPr>
-          <w:color w:val="000000"/>
-          <w:lang w:val="en-GB"/>
-        </w:rPr>
-        <w:t>Vers</w:t>
-      </w:r>
-      <w:proofErr w:type="spellEnd"/>
-      <w:r>
-        <w:rPr>
-          <w:color w:val="000000"/>
-          <w:lang w:val="en-GB"/>
-        </w:rPr>
-        <w:t xml:space="preserve">. 1.1. Apple / ITunes, </w:t>
-      </w:r>
-      <w:proofErr w:type="spellStart"/>
-      <w:r>
-        <w:rPr>
-          <w:color w:val="000000"/>
-          <w:lang w:val="en-GB"/>
-        </w:rPr>
-        <w:t>n.d.</w:t>
-      </w:r>
-      <w:proofErr w:type="spellEnd"/>
-      <w:r>
-        <w:rPr>
-          <w:color w:val="000000"/>
-          <w:lang w:val="en-GB"/>
-        </w:rPr>
-        <w:t xml:space="preserve"> Web. 17 Aug. 2012.</w:t>
+        <w:t>. Vers. 1.1. Apple / ITunes, n.d. Web. 17 Aug. 2012.</w:t>
       </w:r>
     </w:p>
     <w:p>
@@ -7497,23 +7428,13 @@
         </w:rPr>
         <w:t xml:space="preserve"> </w:t>
       </w:r>
-      <w:proofErr w:type="spellStart"/>
       <w:r>
         <w:rPr>
           <w:bCs/>
           <w:szCs w:val="19"/>
           <w:lang w:val="en-GB"/>
         </w:rPr>
-        <w:t>Burndown</w:t>
-      </w:r>
-      <w:proofErr w:type="spellEnd"/>
-      <w:r>
-        <w:rPr>
-          <w:bCs/>
-          <w:szCs w:val="19"/>
-          <w:lang w:val="en-GB"/>
-        </w:rPr>
-        <w:t xml:space="preserve"> chart</w:t>
+        <w:t>Burndown chart</w:t>
       </w:r>
     </w:p>
     <w:p>
@@ -7627,7 +7548,7 @@
         <w:rStyle w:val="PageNumber"/>
         <w:noProof/>
       </w:rPr>
-      <w:t>9</w:t>
+      <w:t>1</w:t>
     </w:r>
     <w:r>
       <w:rPr>

</xml_diff>

<commit_message>
Final manual video included
</commit_message>
<xml_diff>
--- a/Project Documentation Group 3/Group_3_Report.docx
+++ b/Project Documentation Group 3/Group_3_Report.docx
@@ -252,53 +252,12 @@
           </w:p>
           <w:p>
             <w:pPr>
-              <w:jc w:val="center"/>
-              <w:rPr>
-                <w:rFonts w:ascii="Times New Roman Bold" w:hAnsi="Times New Roman Bold"/>
-                <w:b/>
-                <w:sz w:val="22"/>
-                <w:lang w:val="en-GB"/>
-              </w:rPr>
-            </w:pPr>
-          </w:p>
-          <w:p>
-            <w:pPr>
               <w:rPr>
                 <w:color w:val="000000"/>
                 <w:szCs w:val="19"/>
                 <w:lang w:val="en-GB"/>
               </w:rPr>
             </w:pPr>
-            <w:r>
-              <w:rPr>
-                <w:color w:val="FF0000"/>
-                <w:lang w:val="en-GB"/>
-              </w:rPr>
-              <w:t>Converted</w:t>
-            </w:r>
-            <w:r>
-              <w:rPr>
-                <w:color w:val="FF0000"/>
-                <w:lang w:val="en-GB"/>
-              </w:rPr>
-              <w:t xml:space="preserve"> to a PDF file. </w:t>
-            </w:r>
-            <w:r>
-              <w:rPr>
-                <w:color w:val="FF0000"/>
-                <w:szCs w:val="19"/>
-                <w:lang w:val="en-GB"/>
-              </w:rPr>
-              <w:t>Together</w:t>
-            </w:r>
-            <w:r>
-              <w:rPr>
-                <w:color w:val="FF0000"/>
-                <w:szCs w:val="19"/>
-                <w:lang w:val="en-GB"/>
-              </w:rPr>
-              <w:t xml:space="preserve"> with complete software documentation and a user manual. </w:t>
-            </w:r>
           </w:p>
         </w:tc>
       </w:tr>
@@ -625,14 +584,14 @@
         <w:rPr>
           <w:lang w:val="en-GB"/>
         </w:rPr>
-        <w:t xml:space="preserve"> initial diagnosis tool for potato diseases and pests for farmers in developing </w:t>
+        <w:t xml:space="preserve"> initial diagnosis tool for potato diseases and pests for farmers in developing countries who have no easy access to Microbiological </w:t>
       </w:r>
       <w:r>
         <w:rPr>
           <w:lang w:val="en-GB"/>
         </w:rPr>
         <w:lastRenderedPageBreak/>
-        <w:t>countries who have no easy access to Microbiological diagnosis tools, the internet, pesticides or professional on-site help.</w:t>
+        <w:t>diagnosis tools, the internet, pesticides or professional on-site help.</w:t>
       </w:r>
     </w:p>
     <w:p>
@@ -913,44 +872,50 @@
         <w:rPr>
           <w:lang w:val="en-GB"/>
         </w:rPr>
+        <w:t xml:space="preserve">A quicker alternative </w:t>
+      </w:r>
+      <w:r>
+        <w:rPr>
+          <w:lang w:val="en-GB"/>
+        </w:rPr>
+        <w:t xml:space="preserve">to the FTA card </w:t>
+      </w:r>
+      <w:r>
+        <w:rPr>
+          <w:lang w:val="en-GB"/>
+        </w:rPr>
+        <w:t xml:space="preserve">is </w:t>
+      </w:r>
+      <w:r>
+        <w:rPr>
+          <w:lang w:val="en-GB"/>
+        </w:rPr>
+        <w:t>an</w:t>
+      </w:r>
+      <w:r>
+        <w:rPr>
+          <w:lang w:val="en-GB"/>
+        </w:rPr>
+        <w:t xml:space="preserve"> on-site evaluation of the plant, tuber or pest with </w:t>
+      </w:r>
+      <w:r>
+        <w:rPr>
+          <w:lang w:val="en-GB"/>
+        </w:rPr>
+        <w:t xml:space="preserve">the help of </w:t>
+      </w:r>
+      <w:r>
+        <w:rPr>
+          <w:lang w:val="en-GB"/>
+        </w:rPr>
+        <w:t xml:space="preserve">a smartphone application. The International Plant Nutrition </w:t>
+      </w:r>
+      <w:r>
+        <w:rPr>
+          <w:lang w:val="en-GB"/>
+        </w:rPr>
         <w:lastRenderedPageBreak/>
-        <w:t xml:space="preserve">A quicker alternative </w:t>
-      </w:r>
-      <w:r>
-        <w:rPr>
-          <w:lang w:val="en-GB"/>
-        </w:rPr>
-        <w:t xml:space="preserve">to the FTA card </w:t>
-      </w:r>
-      <w:r>
-        <w:rPr>
-          <w:lang w:val="en-GB"/>
-        </w:rPr>
-        <w:t xml:space="preserve">is </w:t>
-      </w:r>
-      <w:r>
-        <w:rPr>
-          <w:lang w:val="en-GB"/>
-        </w:rPr>
-        <w:t>an</w:t>
-      </w:r>
-      <w:r>
-        <w:rPr>
-          <w:lang w:val="en-GB"/>
-        </w:rPr>
-        <w:t xml:space="preserve"> on-site evaluation of the plant, tuber or pest with </w:t>
-      </w:r>
-      <w:r>
-        <w:rPr>
-          <w:lang w:val="en-GB"/>
-        </w:rPr>
-        <w:t xml:space="preserve">the help of </w:t>
-      </w:r>
-      <w:r>
-        <w:rPr>
-          <w:lang w:val="en-GB"/>
-        </w:rPr>
-        <w:t xml:space="preserve">a smartphone application. The International Plant Nutrition Institute (IPNI) offers </w:t>
+        <w:t xml:space="preserve">Institute (IPNI) offers </w:t>
       </w:r>
       <w:r>
         <w:rPr>
@@ -1875,13 +1840,6 @@
     </w:p>
     <w:p>
       <w:pPr>
-        <w:rPr>
-          <w:lang w:val="en-GB"/>
-        </w:rPr>
-      </w:pPr>
-    </w:p>
-    <w:p>
-      <w:pPr>
         <w:pStyle w:val="Heading2"/>
         <w:rPr>
           <w:lang w:val="en-GB"/>
@@ -2062,14 +2020,14 @@
         <w:rPr>
           <w:lang w:val="en-GB"/>
         </w:rPr>
-        <w:t xml:space="preserve">We settled for the development of an Android application due to the availability of cheap android devices as oppose to highly expensive devices from Apple. It was discussed to provide a windows Phone implementation as well due to the </w:t>
+        <w:t xml:space="preserve">We settled for the development of an Android application due to the availability of cheap android devices as oppose to highly expensive devices from Apple. It was discussed to provide a windows Phone implementation as well due to the involvement of Microsoft in Developing countries through </w:t>
       </w:r>
       <w:r>
         <w:rPr>
           <w:lang w:val="en-GB"/>
         </w:rPr>
         <w:lastRenderedPageBreak/>
-        <w:t xml:space="preserve">involvement of Microsoft in Developing countries through offering windows surfaces and phones for promotional prices. The decision to not develop a Windows Phone application was made on the basis of time constraints and the desire to produce a reliable and thoroughly tested product rather than two </w:t>
+        <w:t xml:space="preserve">offering windows surfaces and phones for promotional prices. The decision to not develop a Windows Phone application was made on the basis of time constraints and the desire to produce a reliable and thoroughly tested product rather than two </w:t>
       </w:r>
       <w:r>
         <w:rPr>
@@ -2489,14 +2447,14 @@
         <w:rPr>
           <w:lang w:val="en-GB"/>
         </w:rPr>
-        <w:t xml:space="preserve"> the application. The design of the </w:t>
+        <w:t xml:space="preserve"> the application. The design of the website is currently not aimed at a wide crowd of editors </w:t>
       </w:r>
       <w:r>
         <w:rPr>
           <w:lang w:val="en-GB"/>
         </w:rPr>
         <w:lastRenderedPageBreak/>
-        <w:t xml:space="preserve">website is currently not aimed at a wide crowd of editors and contributors, as it is </w:t>
+        <w:t xml:space="preserve">and contributors, as it is </w:t>
       </w:r>
       <w:r>
         <w:rPr>
@@ -4206,8 +4164,6 @@
           <w:lang w:val="en-GB"/>
         </w:rPr>
       </w:pPr>
-      <w:bookmarkStart w:id="0" w:name="_GoBack"/>
-      <w:bookmarkEnd w:id="0"/>
       <w:r>
         <w:rPr>
           <w:lang w:val="en-GB"/>
@@ -6495,22 +6451,6 @@
     </w:p>
     <w:p>
       <w:pPr>
-        <w:ind w:firstLine="173"/>
-        <w:rPr>
-          <w:color w:val="C00000"/>
-          <w:lang w:val="en-GB"/>
-        </w:rPr>
-      </w:pPr>
-      <w:r>
-        <w:rPr>
-          <w:color w:val="C00000"/>
-          <w:lang w:val="en-GB"/>
-        </w:rPr>
-        <w:t>Possibly more group work analysis</w:t>
-      </w:r>
-    </w:p>
-    <w:p>
-      <w:pPr>
         <w:pStyle w:val="Heading3"/>
         <w:rPr>
           <w:lang w:val="en-GB"/>
@@ -6860,7 +6800,7 @@
           <w:sz w:val="20"/>
           <w:szCs w:val="19"/>
         </w:rPr>
-        <w:t xml:space="preserve"> opposed to single individuals or a single leader. All tasks were successfully distributed among the members and through the use of daily scrum meetings [Appendix 4: Meetings Minutes] and a comprehensive sprint backlog [Appendix 6], it was always clear what members were working on and </w:t>
+        <w:t xml:space="preserve"> opposed to single individuals or a single leader. All tasks were successfully distributed among the members and through the use of daily scrum meetings [Appendix 4: Meetings Minutes] and a comprehensive sprint backlog [Appendix 6], it was always clear what members were working on and what the next step in the project was. The greatest lesson </w:t>
       </w:r>
       <w:r>
         <w:rPr>
@@ -6868,7 +6808,7 @@
           <w:szCs w:val="19"/>
         </w:rPr>
         <w:lastRenderedPageBreak/>
-        <w:t xml:space="preserve">what the next step in the project was. The greatest lesson learned for all members of the group was, that with a thorough group management, based on group member abilities, a project as large as this one can be broken into manageable pieces. </w:t>
+        <w:t xml:space="preserve">learned for all members of the group was, that with a thorough group management, based on group member abilities, a project as large as this one can be broken into manageable pieces. </w:t>
       </w:r>
     </w:p>
     <w:p>
@@ -7436,6 +7376,56 @@
         </w:rPr>
         <w:t>Burndown chart</w:t>
       </w:r>
+    </w:p>
+    <w:p>
+      <w:pPr>
+        <w:pStyle w:val="ListParagraph"/>
+        <w:widowControl w:val="0"/>
+        <w:numPr>
+          <w:ilvl w:val="0"/>
+          <w:numId w:val="41"/>
+        </w:numPr>
+        <w:spacing w:after="120"/>
+        <w:rPr>
+          <w:bCs/>
+          <w:szCs w:val="19"/>
+          <w:lang w:val="en-GB"/>
+        </w:rPr>
+      </w:pPr>
+      <w:r>
+        <w:rPr>
+          <w:bCs/>
+          <w:szCs w:val="19"/>
+          <w:lang w:val="en-GB"/>
+        </w:rPr>
+        <w:t>Links to the FTA and LFD test video manuals</w:t>
+      </w:r>
+    </w:p>
+    <w:p>
+      <w:pPr>
+        <w:pStyle w:val="ListParagraph"/>
+        <w:widowControl w:val="0"/>
+        <w:numPr>
+          <w:ilvl w:val="0"/>
+          <w:numId w:val="41"/>
+        </w:numPr>
+        <w:spacing w:after="120"/>
+        <w:rPr>
+          <w:bCs/>
+          <w:szCs w:val="19"/>
+          <w:lang w:val="en-GB"/>
+        </w:rPr>
+      </w:pPr>
+      <w:r>
+        <w:rPr>
+          <w:bCs/>
+          <w:szCs w:val="19"/>
+          <w:lang w:val="en-GB"/>
+        </w:rPr>
+        <w:t>The User manual video</w:t>
+      </w:r>
+      <w:bookmarkStart w:id="0" w:name="_GoBack"/>
+      <w:bookmarkEnd w:id="0"/>
     </w:p>
     <w:p>
       <w:pPr>
@@ -7548,7 +7538,7 @@
         <w:rStyle w:val="PageNumber"/>
         <w:noProof/>
       </w:rPr>
-      <w:t>1</w:t>
+      <w:t>8</w:t>
     </w:r>
     <w:r>
       <w:rPr>

</xml_diff>

<commit_message>
Report final. Could include screenshot of mainmenu with updatebutton
</commit_message>
<xml_diff>
--- a/Project Documentation Group 3/Group_3_Report.docx
+++ b/Project Documentation Group 3/Group_3_Report.docx
@@ -113,7 +113,47 @@
                 <w:sz w:val="22"/>
                 <w:lang w:val="en-GB"/>
               </w:rPr>
-              <w:t>Stephanie Lee, Thomas Butterwith, Kurtis Mulgrew, Ron Schoenberg</w:t>
+              <w:t xml:space="preserve">Stephanie Lee, Thomas </w:t>
+            </w:r>
+            <w:proofErr w:type="spellStart"/>
+            <w:r>
+              <w:rPr>
+                <w:rFonts w:ascii="Times New Roman Bold" w:hAnsi="Times New Roman Bold"/>
+                <w:b/>
+                <w:sz w:val="22"/>
+                <w:lang w:val="en-GB"/>
+              </w:rPr>
+              <w:t>Butterwith</w:t>
+            </w:r>
+            <w:proofErr w:type="spellEnd"/>
+            <w:r>
+              <w:rPr>
+                <w:rFonts w:ascii="Times New Roman Bold" w:hAnsi="Times New Roman Bold"/>
+                <w:b/>
+                <w:sz w:val="22"/>
+                <w:lang w:val="en-GB"/>
+              </w:rPr>
+              <w:t xml:space="preserve">, Kurtis </w:t>
+            </w:r>
+            <w:proofErr w:type="spellStart"/>
+            <w:r>
+              <w:rPr>
+                <w:rFonts w:ascii="Times New Roman Bold" w:hAnsi="Times New Roman Bold"/>
+                <w:b/>
+                <w:sz w:val="22"/>
+                <w:lang w:val="en-GB"/>
+              </w:rPr>
+              <w:t>Mulgrew</w:t>
+            </w:r>
+            <w:proofErr w:type="spellEnd"/>
+            <w:r>
+              <w:rPr>
+                <w:rFonts w:ascii="Times New Roman Bold" w:hAnsi="Times New Roman Bold"/>
+                <w:b/>
+                <w:sz w:val="22"/>
+                <w:lang w:val="en-GB"/>
+              </w:rPr>
+              <w:t>, Ron Schoenberg</w:t>
             </w:r>
           </w:p>
           <w:p>
@@ -171,7 +211,27 @@
                 <w:sz w:val="22"/>
                 <w:lang w:val="en-GB"/>
               </w:rPr>
-              <w:t>BSc (Hons) Applied Computing</w:t>
+              <w:t>BSc (</w:t>
+            </w:r>
+            <w:proofErr w:type="spellStart"/>
+            <w:r>
+              <w:rPr>
+                <w:rFonts w:ascii="Times New Roman Bold" w:hAnsi="Times New Roman Bold"/>
+                <w:b/>
+                <w:sz w:val="22"/>
+                <w:lang w:val="en-GB"/>
+              </w:rPr>
+              <w:t>Hons</w:t>
+            </w:r>
+            <w:proofErr w:type="spellEnd"/>
+            <w:r>
+              <w:rPr>
+                <w:rFonts w:ascii="Times New Roman Bold" w:hAnsi="Times New Roman Bold"/>
+                <w:b/>
+                <w:sz w:val="22"/>
+                <w:lang w:val="en-GB"/>
+              </w:rPr>
+              <w:t>) Applied Computing</w:t>
             </w:r>
           </w:p>
           <w:p>
@@ -222,6 +282,7 @@
                 <w:lang w:val="en-GB"/>
               </w:rPr>
             </w:pPr>
+            <w:proofErr w:type="spellStart"/>
             <w:r>
               <w:rPr>
                 <w:rFonts w:ascii="Times New Roman Bold" w:hAnsi="Times New Roman Bold"/>
@@ -229,7 +290,17 @@
                 <w:sz w:val="22"/>
                 <w:lang w:val="en-GB"/>
               </w:rPr>
-              <w:t xml:space="preserve">Prof. </w:t>
+              <w:t>Prof.</w:t>
+            </w:r>
+            <w:proofErr w:type="spellEnd"/>
+            <w:r>
+              <w:rPr>
+                <w:rFonts w:ascii="Times New Roman Bold" w:hAnsi="Times New Roman Bold"/>
+                <w:b/>
+                <w:sz w:val="22"/>
+                <w:lang w:val="en-GB"/>
+              </w:rPr>
+              <w:t xml:space="preserve"> </w:t>
             </w:r>
             <w:r>
               <w:rPr>
@@ -238,7 +309,17 @@
                 <w:sz w:val="22"/>
                 <w:lang w:val="en-GB"/>
               </w:rPr>
-              <w:t>John Arnot</w:t>
+              <w:t xml:space="preserve">John </w:t>
+            </w:r>
+            <w:proofErr w:type="spellStart"/>
+            <w:r>
+              <w:rPr>
+                <w:rFonts w:ascii="Times New Roman Bold" w:hAnsi="Times New Roman Bold"/>
+                <w:b/>
+                <w:sz w:val="22"/>
+                <w:lang w:val="en-GB"/>
+              </w:rPr>
+              <w:t>Arnot</w:t>
             </w:r>
             <w:r>
               <w:rPr>
@@ -249,6 +330,7 @@
               </w:rPr>
               <w:t>t</w:t>
             </w:r>
+            <w:proofErr w:type="spellEnd"/>
           </w:p>
           <w:p>
             <w:pPr>
@@ -1298,7 +1380,21 @@
         <w:rPr>
           <w:lang w:val="en-GB" w:eastAsia="en-US"/>
         </w:rPr>
-        <w:t xml:space="preserve">The problem specification was concluded upon on the basis of Prof. </w:t>
+        <w:t xml:space="preserve">The problem specification was concluded upon on the basis of </w:t>
+      </w:r>
+      <w:proofErr w:type="spellStart"/>
+      <w:r>
+        <w:rPr>
+          <w:lang w:val="en-GB" w:eastAsia="en-US"/>
+        </w:rPr>
+        <w:t>Prof.</w:t>
+      </w:r>
+      <w:proofErr w:type="spellEnd"/>
+      <w:r>
+        <w:rPr>
+          <w:lang w:val="en-GB" w:eastAsia="en-US"/>
+        </w:rPr>
+        <w:t xml:space="preserve"> </w:t>
       </w:r>
       <w:r>
         <w:rPr>
@@ -1532,7 +1628,23 @@
           <w:sz w:val="20"/>
           <w:szCs w:val="20"/>
         </w:rPr>
-        <w:t xml:space="preserve"> agile approach was selected for the development of the project, production started early within the first week as a means of concept and feasibility testing. Key cornerstones of the project scope were the design of the database, the limitations of the XML protocol and the application implementation of the dynamic XML parsing GUI builder. The initial goal was to have the shell for the website, the database and the application done for the midpoint of the sprint duration to grant sufficient time for optimization, debugging and thorough testing.</w:t>
+        <w:t xml:space="preserve"> agile approach was selected for the development of the project, production started early within the first week as a means of concept and feasibility testing. Key cornerstones of the project scope were the design of the database, the limitations of the XML protocol and the application implementation of the dynamic XML parsing GUI builder. The initial goal was to have the </w:t>
+      </w:r>
+      <w:proofErr w:type="gramStart"/>
+      <w:r>
+        <w:rPr>
+          <w:sz w:val="20"/>
+          <w:szCs w:val="20"/>
+        </w:rPr>
+        <w:t>shell</w:t>
+      </w:r>
+      <w:proofErr w:type="gramEnd"/>
+      <w:r>
+        <w:rPr>
+          <w:sz w:val="20"/>
+          <w:szCs w:val="20"/>
+        </w:rPr>
+        <w:t xml:space="preserve"> for the website, the database and the application done for the midpoint of the sprint duration to grant sufficient time for optimization, debugging and thorough testing.</w:t>
       </w:r>
     </w:p>
     <w:p>
@@ -2805,7 +2917,21 @@
         <w:rPr>
           <w:lang w:val="en-GB"/>
         </w:rPr>
-        <w:t xml:space="preserve">. This detail page features all the data given from Prof. Lesley </w:t>
+        <w:t xml:space="preserve">. This detail page features all the data given from </w:t>
+      </w:r>
+      <w:proofErr w:type="spellStart"/>
+      <w:r>
+        <w:rPr>
+          <w:lang w:val="en-GB"/>
+        </w:rPr>
+        <w:t>Prof.</w:t>
+      </w:r>
+      <w:proofErr w:type="spellEnd"/>
+      <w:r>
+        <w:rPr>
+          <w:lang w:val="en-GB"/>
+        </w:rPr>
+        <w:t xml:space="preserve"> Lesley </w:t>
       </w:r>
       <w:r>
         <w:rPr>
@@ -6439,14 +6565,48 @@
         <w:rPr>
           <w:lang w:val="en-GB"/>
         </w:rPr>
-        <w:t xml:space="preserve">Some effort was made throughout the first two weeks of the project, to establish contact to Chavez, the fifth group member. Professor John Arnot however discouraged further </w:t>
+        <w:t>Some effort was made throughout the fi</w:t>
+      </w:r>
+      <w:bookmarkStart w:id="0" w:name="_GoBack"/>
+      <w:bookmarkEnd w:id="0"/>
+      <w:r>
+        <w:rPr>
+          <w:lang w:val="en-GB"/>
+        </w:rPr>
+        <w:t xml:space="preserve">rst two weeks of the project, to establish contact to Chavez, the fifth group member. Professor John </w:t>
+      </w:r>
+      <w:proofErr w:type="spellStart"/>
+      <w:r>
+        <w:rPr>
+          <w:lang w:val="en-GB"/>
+        </w:rPr>
+        <w:t>Arno</w:t>
+      </w:r>
+      <w:r>
+        <w:rPr>
+          <w:lang w:val="en-GB"/>
+        </w:rPr>
+        <w:t>t</w:t>
+      </w:r>
+      <w:r>
+        <w:rPr>
+          <w:lang w:val="en-GB"/>
+        </w:rPr>
+        <w:t>t</w:t>
+      </w:r>
+      <w:proofErr w:type="spellEnd"/>
+      <w:r>
+        <w:rPr>
+          <w:lang w:val="en-GB"/>
+        </w:rPr>
+        <w:t xml:space="preserve"> however discouraged </w:t>
       </w:r>
       <w:r>
         <w:rPr>
           <w:lang w:val="en-GB"/>
         </w:rPr>
         <w:lastRenderedPageBreak/>
-        <w:t xml:space="preserve">search and insisted we concentrate on the project rather than what could possibly be an allocation mistake. </w:t>
+        <w:t xml:space="preserve">further search and insisted we concentrate on the project rather than what could possibly be an allocation mistake. </w:t>
       </w:r>
     </w:p>
     <w:p>
@@ -6905,7 +7065,21 @@
         <w:rPr>
           <w:lang w:val="en-GB"/>
         </w:rPr>
-        <w:t xml:space="preserve">, and Prof. Lesley Torrance </w:t>
+        <w:t xml:space="preserve">, and </w:t>
+      </w:r>
+      <w:proofErr w:type="spellStart"/>
+      <w:r>
+        <w:rPr>
+          <w:lang w:val="en-GB"/>
+        </w:rPr>
+        <w:t>Prof.</w:t>
+      </w:r>
+      <w:proofErr w:type="spellEnd"/>
+      <w:r>
+        <w:rPr>
+          <w:lang w:val="en-GB"/>
+        </w:rPr>
+        <w:t xml:space="preserve"> Lesley Torrance </w:t>
       </w:r>
       <w:r>
         <w:rPr>
@@ -7069,7 +7243,23 @@
           <w:color w:val="000000"/>
           <w:lang w:val="en-GB"/>
         </w:rPr>
-        <w:t>. Vers. 1.1. International Plant Nutrition Institute, 9 July 2012. Web. 22 Sept. 2014.</w:t>
+        <w:t xml:space="preserve">. </w:t>
+      </w:r>
+      <w:proofErr w:type="spellStart"/>
+      <w:r>
+        <w:rPr>
+          <w:color w:val="000000"/>
+          <w:lang w:val="en-GB"/>
+        </w:rPr>
+        <w:t>Vers</w:t>
+      </w:r>
+      <w:proofErr w:type="spellEnd"/>
+      <w:r>
+        <w:rPr>
+          <w:color w:val="000000"/>
+          <w:lang w:val="en-GB"/>
+        </w:rPr>
+        <w:t>. 1.1. International Plant Nutrition Institute, 9 July 2012. Web. 22 Sept. 2014.</w:t>
       </w:r>
     </w:p>
     <w:p>
@@ -7153,7 +7343,39 @@
           <w:color w:val="000000"/>
           <w:lang w:val="en-GB"/>
         </w:rPr>
-        <w:t>. Vers. 1.1. Apple / ITunes, n.d. Web. 17 Aug. 2012.</w:t>
+        <w:t xml:space="preserve">. </w:t>
+      </w:r>
+      <w:proofErr w:type="spellStart"/>
+      <w:r>
+        <w:rPr>
+          <w:color w:val="000000"/>
+          <w:lang w:val="en-GB"/>
+        </w:rPr>
+        <w:t>Vers</w:t>
+      </w:r>
+      <w:proofErr w:type="spellEnd"/>
+      <w:r>
+        <w:rPr>
+          <w:color w:val="000000"/>
+          <w:lang w:val="en-GB"/>
+        </w:rPr>
+        <w:t xml:space="preserve">. 1.1. Apple / ITunes, </w:t>
+      </w:r>
+      <w:proofErr w:type="spellStart"/>
+      <w:r>
+        <w:rPr>
+          <w:color w:val="000000"/>
+          <w:lang w:val="en-GB"/>
+        </w:rPr>
+        <w:t>n.d.</w:t>
+      </w:r>
+      <w:proofErr w:type="spellEnd"/>
+      <w:r>
+        <w:rPr>
+          <w:color w:val="000000"/>
+          <w:lang w:val="en-GB"/>
+        </w:rPr>
+        <w:t xml:space="preserve"> Web. 17 Aug. 2012.</w:t>
       </w:r>
     </w:p>
     <w:p>
@@ -7368,13 +7590,23 @@
         </w:rPr>
         <w:t xml:space="preserve"> </w:t>
       </w:r>
+      <w:proofErr w:type="spellStart"/>
       <w:r>
         <w:rPr>
           <w:bCs/>
           <w:szCs w:val="19"/>
           <w:lang w:val="en-GB"/>
         </w:rPr>
-        <w:t>Burndown chart</w:t>
+        <w:t>Burndown</w:t>
+      </w:r>
+      <w:proofErr w:type="spellEnd"/>
+      <w:r>
+        <w:rPr>
+          <w:bCs/>
+          <w:szCs w:val="19"/>
+          <w:lang w:val="en-GB"/>
+        </w:rPr>
+        <w:t xml:space="preserve"> chart</w:t>
       </w:r>
     </w:p>
     <w:p>
@@ -7424,8 +7656,6 @@
         </w:rPr>
         <w:t>The User manual video</w:t>
       </w:r>
-      <w:bookmarkStart w:id="0" w:name="_GoBack"/>
-      <w:bookmarkEnd w:id="0"/>
     </w:p>
     <w:p>
       <w:pPr>
@@ -7538,7 +7768,7 @@
         <w:rStyle w:val="PageNumber"/>
         <w:noProof/>
       </w:rPr>
-      <w:t>8</w:t>
+      <w:t>10</w:t>
     </w:r>
     <w:r>
       <w:rPr>

</xml_diff>